<commit_message>
j'ai un peu corriger un peu partout
</commit_message>
<xml_diff>
--- a/rapport de stage correction.docx
+++ b/rapport de stage correction.docx
@@ -84,40 +84,7 @@
           <w:szCs w:val="28"/>
           <w:lang w:val="en-US"/>
         </w:rPr>
-        <w:t>Version C</w:t>
-      </w:r>
-      <w:r>
-        <w:rPr>
-          <w:rStyle w:val="lang-en"/>
-          <w:rFonts w:ascii="Times New Roman" w:hAnsi="Times New Roman" w:cs="Times New Roman"/>
-          <w:iCs/>
-          <w:sz w:val="28"/>
-          <w:szCs w:val="28"/>
-          <w:lang w:val="en-US"/>
-        </w:rPr>
-        <w:t>ontrol</w:t>
-      </w:r>
-      <w:r>
-        <w:rPr>
-          <w:rStyle w:val="lang-en"/>
-          <w:rFonts w:ascii="Times New Roman" w:hAnsi="Times New Roman" w:cs="Times New Roman"/>
-          <w:iCs/>
-          <w:sz w:val="28"/>
-          <w:szCs w:val="28"/>
-          <w:lang w:val="en-US"/>
-        </w:rPr>
-        <w:t>S</w:t>
-      </w:r>
-      <w:r>
-        <w:rPr>
-          <w:rStyle w:val="lang-en"/>
-          <w:rFonts w:ascii="Times New Roman" w:hAnsi="Times New Roman" w:cs="Times New Roman"/>
-          <w:iCs/>
-          <w:sz w:val="28"/>
-          <w:szCs w:val="28"/>
-          <w:lang w:val="en-US"/>
-        </w:rPr>
-        <w:t>ystem</w:t>
+        <w:t>Version ControlSystem</w:t>
       </w:r>
     </w:p>
     <w:p>
@@ -161,84 +128,7 @@
           <w:szCs w:val="28"/>
           <w:lang w:val="en-US"/>
         </w:rPr>
-        <w:t>D</w:t>
-      </w:r>
-      <w:r>
-        <w:rPr>
-          <w:rStyle w:val="lang-en"/>
-          <w:rFonts w:ascii="Times New Roman" w:hAnsi="Times New Roman" w:cs="Times New Roman"/>
-          <w:iCs/>
-          <w:sz w:val="28"/>
-          <w:szCs w:val="28"/>
-          <w:lang w:val="en-US"/>
-        </w:rPr>
-        <w:t xml:space="preserve">istributed </w:t>
-      </w:r>
-      <w:r>
-        <w:rPr>
-          <w:rStyle w:val="lang-en"/>
-          <w:rFonts w:ascii="Times New Roman" w:hAnsi="Times New Roman" w:cs="Times New Roman"/>
-          <w:iCs/>
-          <w:sz w:val="28"/>
-          <w:szCs w:val="28"/>
-          <w:lang w:val="en-US"/>
-        </w:rPr>
-        <w:t>V</w:t>
-      </w:r>
-      <w:r>
-        <w:rPr>
-          <w:rStyle w:val="lang-en"/>
-          <w:rFonts w:ascii="Times New Roman" w:hAnsi="Times New Roman" w:cs="Times New Roman"/>
-          <w:iCs/>
-          <w:sz w:val="28"/>
-          <w:szCs w:val="28"/>
-          <w:lang w:val="en-US"/>
-        </w:rPr>
-        <w:t xml:space="preserve">ersion </w:t>
-      </w:r>
-      <w:r>
-        <w:rPr>
-          <w:rStyle w:val="lang-en"/>
-          <w:rFonts w:ascii="Times New Roman" w:hAnsi="Times New Roman" w:cs="Times New Roman"/>
-          <w:iCs/>
-          <w:sz w:val="28"/>
-          <w:szCs w:val="28"/>
-          <w:lang w:val="en-US"/>
-        </w:rPr>
-        <w:t>C</w:t>
-      </w:r>
-      <w:r>
-        <w:rPr>
-          <w:rStyle w:val="lang-en"/>
-          <w:rFonts w:ascii="Times New Roman" w:hAnsi="Times New Roman" w:cs="Times New Roman"/>
-          <w:iCs/>
-          <w:sz w:val="28"/>
-          <w:szCs w:val="28"/>
-          <w:lang w:val="en-US"/>
-        </w:rPr>
-        <w:t xml:space="preserve">ontrol </w:t>
-      </w:r>
-      <w:r>
-        <w:rPr>
-          <w:rStyle w:val="lang-en"/>
-          <w:rFonts w:ascii="Times New Roman" w:hAnsi="Times New Roman" w:cs="Times New Roman"/>
-          <w:iCs/>
-          <w:sz w:val="28"/>
-          <w:szCs w:val="28"/>
-          <w:lang w:val="en-US"/>
-        </w:rPr>
-        <w:t>S</w:t>
-      </w:r>
-      <w:r>
-        <w:rPr>
-          <w:rStyle w:val="lang-en"/>
-          <w:rFonts w:ascii="Times New Roman" w:hAnsi="Times New Roman" w:cs="Times New Roman"/>
-          <w:iCs/>
-          <w:sz w:val="28"/>
-          <w:szCs w:val="28"/>
-          <w:lang w:val="en-US"/>
-        </w:rPr>
-        <w:t>ystem</w:t>
+        <w:t>Distributed Version Control System</w:t>
       </w:r>
     </w:p>
     <w:p>
@@ -295,6 +185,11 @@
     <w:p>
       <w:pPr>
         <w:ind w:left="1134" w:hanging="3"/>
+        <w:rPr>
+          <w:rFonts w:ascii="Times New Roman" w:hAnsi="Times New Roman" w:cs="Times New Roman"/>
+          <w:sz w:val="28"/>
+          <w:szCs w:val="28"/>
+        </w:rPr>
       </w:pPr>
       <w:r>
         <w:rPr>
@@ -328,7 +223,17 @@
           <w:szCs w:val="28"/>
           <w:lang w:eastAsia="fr-FR"/>
         </w:rPr>
-        <w:t>,</w:t>
+        <w:t>,Commit</w:t>
+      </w:r>
+      <w:r>
+        <w:rPr>
+          <w:rFonts w:ascii="Times New Roman" w:eastAsia="Times New Roman" w:hAnsi="Times New Roman" w:cs="Times New Roman"/>
+          <w:kern w:val="0"/>
+          <w:sz w:val="28"/>
+          <w:szCs w:val="28"/>
+          <w:lang w:eastAsia="fr-FR"/>
+        </w:rPr>
+        <w:t xml:space="preserve">, </w:t>
       </w:r>
       <w:r>
         <w:rPr>
@@ -339,7 +244,7 @@
           <w:szCs w:val="28"/>
           <w:lang w:eastAsia="fr-FR"/>
         </w:rPr>
-        <w:t>Commit</w:t>
+        <w:t>Update</w:t>
       </w:r>
       <w:r>
         <w:rPr>
@@ -360,7 +265,7 @@
           <w:szCs w:val="28"/>
           <w:lang w:eastAsia="fr-FR"/>
         </w:rPr>
-        <w:t>Update</w:t>
+        <w:t>Checkout</w:t>
       </w:r>
       <w:r>
         <w:rPr>
@@ -370,68 +275,7 @@
           <w:szCs w:val="28"/>
           <w:lang w:eastAsia="fr-FR"/>
         </w:rPr>
-        <w:t xml:space="preserve">, </w:t>
-      </w:r>
-      <w:r>
-        <w:rPr>
-          <w:rFonts w:ascii="Times New Roman" w:eastAsia="Times New Roman" w:hAnsi="Times New Roman" w:cs="Times New Roman"/>
-          <w:bCs/>
-          <w:kern w:val="0"/>
-          <w:sz w:val="28"/>
-          <w:szCs w:val="28"/>
-          <w:lang w:eastAsia="fr-FR"/>
-        </w:rPr>
-        <w:t>Checkout</w:t>
-      </w:r>
-      <w:r>
-        <w:rPr>
-          <w:rFonts w:ascii="Times New Roman" w:eastAsia="Times New Roman" w:hAnsi="Times New Roman" w:cs="Times New Roman"/>
-          <w:kern w:val="0"/>
-          <w:sz w:val="28"/>
-          <w:szCs w:val="28"/>
-          <w:lang w:eastAsia="fr-FR"/>
-        </w:rPr>
-        <w:t xml:space="preserve">, </w:t>
-      </w:r>
-      <w:r>
-        <w:rPr>
-          <w:rFonts w:ascii="Times New Roman" w:eastAsia="Times New Roman" w:hAnsi="Times New Roman" w:cs="Times New Roman"/>
-          <w:kern w:val="0"/>
-          <w:sz w:val="28"/>
-          <w:szCs w:val="28"/>
-          <w:lang w:eastAsia="fr-FR"/>
-        </w:rPr>
-        <w:t>Intégration</w:t>
-      </w:r>
-      <w:r>
-        <w:rPr>
-          <w:rFonts w:ascii="Times New Roman" w:eastAsia="Times New Roman" w:hAnsi="Times New Roman" w:cs="Times New Roman"/>
-          <w:kern w:val="0"/>
-          <w:sz w:val="28"/>
-          <w:szCs w:val="28"/>
-          <w:lang w:eastAsia="fr-FR"/>
-        </w:rPr>
-        <w:t xml:space="preserve">, </w:t>
-      </w:r>
-      <w:r>
-        <w:rPr>
-          <w:rFonts w:ascii="Times New Roman" w:eastAsia="Times New Roman" w:hAnsi="Times New Roman" w:cs="Times New Roman"/>
-          <w:kern w:val="0"/>
-          <w:sz w:val="28"/>
-          <w:szCs w:val="28"/>
-          <w:lang w:eastAsia="fr-FR"/>
-        </w:rPr>
-        <w:t>Intégration</w:t>
-      </w:r>
-      <w:r>
-        <w:rPr>
-          <w:rFonts w:ascii="Times New Roman" w:eastAsia="Times New Roman" w:hAnsi="Times New Roman" w:cs="Times New Roman"/>
-          <w:kern w:val="0"/>
-          <w:sz w:val="28"/>
-          <w:szCs w:val="28"/>
-          <w:lang w:eastAsia="fr-FR"/>
-        </w:rPr>
-        <w:t xml:space="preserve"> continue,</w:t>
+        <w:t>, Intégration, Intégration continue,</w:t>
       </w:r>
       <w:hyperlink r:id="rId10" w:history="1">
         <w:r>
@@ -472,9 +316,14 @@
           <w:sz w:val="28"/>
           <w:szCs w:val="28"/>
         </w:rPr>
-        <w:t>, Artefacts</w:t>
-      </w:r>
-      <w:r>
+        <w:t>, push,pull,clone,</w:t>
+      </w:r>
+      <w:r>
+        <w:rPr>
+          <w:rFonts w:ascii="Times New Roman" w:hAnsi="Times New Roman" w:cs="Times New Roman"/>
+          <w:sz w:val="28"/>
+          <w:szCs w:val="28"/>
+        </w:rPr>
         <w:t>,</w:t>
       </w:r>
       <w:r>
@@ -485,17 +334,7 @@
           <w:szCs w:val="28"/>
           <w:lang w:eastAsia="fr-FR"/>
         </w:rPr>
-        <w:t>Repository</w:t>
-      </w:r>
-      <w:r>
-        <w:rPr>
-          <w:rFonts w:ascii="Times New Roman" w:eastAsia="Times New Roman" w:hAnsi="Times New Roman" w:cs="Times New Roman"/>
-          <w:kern w:val="0"/>
-          <w:sz w:val="28"/>
-          <w:szCs w:val="28"/>
-          <w:lang w:eastAsia="fr-FR"/>
-        </w:rPr>
-        <w:t>,</w:t>
+        <w:t>Repository,</w:t>
       </w:r>
     </w:p>
     <w:p>
@@ -657,31 +496,7 @@
           <w:sz w:val="28"/>
           <w:szCs w:val="28"/>
         </w:rPr>
-        <w:t xml:space="preserve">continue depuis que </w:t>
-      </w:r>
-      <w:r>
-        <w:rPr>
-          <w:rFonts w:ascii="Times New Roman" w:hAnsi="Times New Roman" w:cs="Times New Roman"/>
-          <w:sz w:val="28"/>
-          <w:szCs w:val="28"/>
-        </w:rPr>
-        <w:t>celui-ci</w:t>
-      </w:r>
-      <w:r>
-        <w:rPr>
-          <w:rFonts w:ascii="Times New Roman" w:hAnsi="Times New Roman" w:cs="Times New Roman"/>
-          <w:sz w:val="28"/>
-          <w:szCs w:val="28"/>
-        </w:rPr>
-        <w:t xml:space="preserve"> a vu le jour vers les années 1950</w:t>
-      </w:r>
-      <w:r>
-        <w:rPr>
-          <w:rFonts w:ascii="Times New Roman" w:hAnsi="Times New Roman" w:cs="Times New Roman"/>
-          <w:sz w:val="28"/>
-          <w:szCs w:val="28"/>
-        </w:rPr>
-        <w:t>. L’un</w:t>
+        <w:t>continue depuis que celui-ci a vu le jour vers les années 1950. L’un</w:t>
       </w:r>
       <w:r>
         <w:rPr>
@@ -727,55 +542,7 @@
           <w:sz w:val="28"/>
           <w:szCs w:val="28"/>
         </w:rPr>
-        <w:t xml:space="preserve">Le développement de logiciel </w:t>
-      </w:r>
-      <w:r>
-        <w:rPr>
-          <w:rFonts w:ascii="Times New Roman" w:hAnsi="Times New Roman" w:cs="Times New Roman"/>
-          <w:sz w:val="28"/>
-          <w:szCs w:val="28"/>
-        </w:rPr>
-        <w:t>comprend un</w:t>
-      </w:r>
-      <w:r>
-        <w:rPr>
-          <w:rFonts w:ascii="Times New Roman" w:hAnsi="Times New Roman" w:cs="Times New Roman"/>
-          <w:sz w:val="28"/>
-          <w:szCs w:val="28"/>
-        </w:rPr>
-        <w:t xml:space="preserve"> ensemble des étapes </w:t>
-      </w:r>
-      <w:r>
-        <w:rPr>
-          <w:rFonts w:ascii="Times New Roman" w:hAnsi="Times New Roman" w:cs="Times New Roman"/>
-          <w:sz w:val="28"/>
-          <w:szCs w:val="28"/>
-        </w:rPr>
-        <w:t>qui se suivent</w:t>
-      </w:r>
-      <w:r>
-        <w:rPr>
-          <w:rFonts w:ascii="Times New Roman" w:hAnsi="Times New Roman" w:cs="Times New Roman"/>
-          <w:sz w:val="28"/>
-          <w:szCs w:val="28"/>
-        </w:rPr>
-        <w:t xml:space="preserve"> pour la mise en place </w:t>
-      </w:r>
-      <w:r>
-        <w:rPr>
-          <w:rFonts w:ascii="Times New Roman" w:hAnsi="Times New Roman" w:cs="Times New Roman"/>
-          <w:sz w:val="28"/>
-          <w:szCs w:val="28"/>
-        </w:rPr>
-        <w:t xml:space="preserve">d’un </w:t>
-      </w:r>
-      <w:r>
-        <w:rPr>
-          <w:rFonts w:ascii="Times New Roman" w:hAnsi="Times New Roman" w:cs="Times New Roman"/>
-          <w:sz w:val="28"/>
-          <w:szCs w:val="28"/>
-        </w:rPr>
-        <w:t xml:space="preserve">logiciel </w:t>
+        <w:t xml:space="preserve">Le développement de logiciel comprend un ensemble des étapes qui se suivent pour la mise en place d’un logiciel </w:t>
       </w:r>
       <w:r>
         <w:rPr>
@@ -792,39 +559,7 @@
           <w:sz w:val="28"/>
           <w:szCs w:val="28"/>
         </w:rPr>
-        <w:t xml:space="preserve"> sa création à sa </w:t>
-      </w:r>
-      <w:r>
-        <w:rPr>
-          <w:rFonts w:ascii="Times New Roman" w:hAnsi="Times New Roman" w:cs="Times New Roman"/>
-          <w:sz w:val="28"/>
-          <w:szCs w:val="28"/>
-        </w:rPr>
-        <w:t>disparition</w:t>
-      </w:r>
-      <w:r>
-        <w:rPr>
-          <w:rFonts w:ascii="Times New Roman" w:hAnsi="Times New Roman" w:cs="Times New Roman"/>
-          <w:sz w:val="28"/>
-          <w:szCs w:val="28"/>
-        </w:rPr>
-        <w:t xml:space="preserve"> (retrait du logiciel). Ces étapes constituent le cycle de vie du </w:t>
-      </w:r>
-      <w:r>
-        <w:rPr>
-          <w:rFonts w:ascii="Times New Roman" w:hAnsi="Times New Roman" w:cs="Times New Roman"/>
-          <w:sz w:val="28"/>
-          <w:szCs w:val="28"/>
-        </w:rPr>
-        <w:t>logiciel. Celui-ci</w:t>
-      </w:r>
-      <w:r>
-        <w:rPr>
-          <w:rFonts w:ascii="Times New Roman" w:hAnsi="Times New Roman" w:cs="Times New Roman"/>
-          <w:sz w:val="28"/>
-          <w:szCs w:val="28"/>
-        </w:rPr>
-        <w:t xml:space="preserve"> </w:t>
+        <w:t xml:space="preserve"> sa création à sa disparition (retrait du logiciel). Ces étapes constituent le cycle de vie du logiciel. Celui-ci </w:t>
       </w:r>
       <w:r>
         <w:rPr>
@@ -834,27 +569,7 @@
           <w:szCs w:val="28"/>
           <w:lang w:eastAsia="fr-FR"/>
         </w:rPr>
-        <w:t xml:space="preserve">comprend généralement </w:t>
-      </w:r>
-      <w:r>
-        <w:rPr>
-          <w:rFonts w:ascii="Times New Roman" w:eastAsia="Times New Roman" w:hAnsi="Times New Roman" w:cs="Times New Roman"/>
-          <w:kern w:val="0"/>
-          <w:sz w:val="28"/>
-          <w:szCs w:val="28"/>
-          <w:lang w:eastAsia="fr-FR"/>
-        </w:rPr>
-        <w:t>à</w:t>
-      </w:r>
-      <w:r>
-        <w:rPr>
-          <w:rFonts w:ascii="Times New Roman" w:eastAsia="Times New Roman" w:hAnsi="Times New Roman" w:cs="Times New Roman"/>
-          <w:kern w:val="0"/>
-          <w:sz w:val="28"/>
-          <w:szCs w:val="28"/>
-          <w:lang w:eastAsia="fr-FR"/>
-        </w:rPr>
-        <w:t xml:space="preserve"> minima les activités suivantes</w:t>
+        <w:t>comprend généralement à minima les activités suivantes</w:t>
       </w:r>
       <w:r>
         <w:rPr>
@@ -1124,47 +839,7 @@
           <w:szCs w:val="28"/>
           <w:lang w:eastAsia="fr-FR"/>
         </w:rPr>
-        <w:t xml:space="preserve">, permettant de vérifier </w:t>
-      </w:r>
-      <w:r>
-        <w:rPr>
-          <w:rFonts w:ascii="Times New Roman" w:eastAsia="Times New Roman" w:hAnsi="Times New Roman" w:cs="Times New Roman"/>
-          <w:kern w:val="0"/>
-          <w:sz w:val="28"/>
-          <w:szCs w:val="28"/>
-          <w:lang w:eastAsia="fr-FR"/>
-        </w:rPr>
-        <w:t>individuellement</w:t>
-      </w:r>
-      <w:r>
-        <w:rPr>
-          <w:rFonts w:ascii="Times New Roman" w:eastAsia="Times New Roman" w:hAnsi="Times New Roman" w:cs="Times New Roman"/>
-          <w:kern w:val="0"/>
-          <w:sz w:val="28"/>
-          <w:szCs w:val="28"/>
-          <w:lang w:eastAsia="fr-FR"/>
-        </w:rPr>
-        <w:t xml:space="preserve"> que chaque sous-ensemble du logiciel est </w:t>
-      </w:r>
-      <w:r>
-        <w:rPr>
-          <w:rFonts w:ascii="Times New Roman" w:eastAsia="Times New Roman" w:hAnsi="Times New Roman" w:cs="Times New Roman"/>
-          <w:kern w:val="0"/>
-          <w:sz w:val="28"/>
-          <w:szCs w:val="28"/>
-          <w:lang w:eastAsia="fr-FR"/>
-        </w:rPr>
-        <w:t>implémenté</w:t>
-      </w:r>
-      <w:r>
-        <w:rPr>
-          <w:rFonts w:ascii="Times New Roman" w:eastAsia="Times New Roman" w:hAnsi="Times New Roman" w:cs="Times New Roman"/>
-          <w:kern w:val="0"/>
-          <w:sz w:val="28"/>
-          <w:szCs w:val="28"/>
-          <w:lang w:eastAsia="fr-FR"/>
-        </w:rPr>
-        <w:t xml:space="preserve"> conformément aux spécifications. </w:t>
+        <w:t xml:space="preserve">, permettant de vérifier individuellement que chaque sous-ensemble du logiciel est implémenté conformément aux spécifications. </w:t>
       </w:r>
     </w:p>
     <w:p>
@@ -1447,15 +1122,7 @@
           <w:sz w:val="28"/>
           <w:szCs w:val="28"/>
         </w:rPr>
-        <w:t xml:space="preserve">e développement d’un logiciel se fait souvent en </w:t>
-      </w:r>
-      <w:r>
-        <w:rPr>
-          <w:rFonts w:ascii="Times New Roman" w:hAnsi="Times New Roman" w:cs="Times New Roman"/>
-          <w:sz w:val="28"/>
-          <w:szCs w:val="28"/>
-        </w:rPr>
-        <w:t>équipe</w:t>
+        <w:t>e développement d’un logiciel se fait souvent en équipe</w:t>
       </w:r>
       <w:r>
         <w:rPr>
@@ -1471,15 +1138,7 @@
           <w:sz w:val="28"/>
           <w:szCs w:val="28"/>
         </w:rPr>
-        <w:t>Le</w:t>
-      </w:r>
-      <w:r>
-        <w:rPr>
-          <w:rFonts w:ascii="Times New Roman" w:hAnsi="Times New Roman" w:cs="Times New Roman"/>
-          <w:sz w:val="28"/>
-          <w:szCs w:val="28"/>
-        </w:rPr>
-        <w:t xml:space="preserve"> partage du code devient </w:t>
+        <w:t xml:space="preserve">Le partage du code devient </w:t>
       </w:r>
       <w:r>
         <w:rPr>
@@ -1512,63 +1171,15 @@
           <w:sz w:val="28"/>
           <w:szCs w:val="28"/>
         </w:rPr>
-        <w:t>eur</w:t>
-      </w:r>
-      <w:r>
-        <w:rPr>
-          <w:rFonts w:ascii="Times New Roman" w:hAnsi="Times New Roman" w:cs="Times New Roman"/>
-          <w:sz w:val="28"/>
-          <w:szCs w:val="28"/>
-        </w:rPr>
-        <w:t>s</w:t>
-      </w:r>
-      <w:r>
-        <w:rPr>
-          <w:rFonts w:ascii="Times New Roman" w:hAnsi="Times New Roman" w:cs="Times New Roman"/>
-          <w:sz w:val="28"/>
-          <w:szCs w:val="28"/>
-        </w:rPr>
-        <w:t xml:space="preserve"> s</w:t>
-      </w:r>
-      <w:r>
-        <w:rPr>
-          <w:rFonts w:ascii="Times New Roman" w:hAnsi="Times New Roman" w:cs="Times New Roman"/>
-          <w:sz w:val="28"/>
-          <w:szCs w:val="28"/>
-        </w:rPr>
-        <w:t>yntaxique</w:t>
-      </w:r>
-      <w:r>
-        <w:rPr>
-          <w:rFonts w:ascii="Times New Roman" w:hAnsi="Times New Roman" w:cs="Times New Roman"/>
-          <w:sz w:val="28"/>
-          <w:szCs w:val="28"/>
-        </w:rPr>
-        <w:t>s</w:t>
-      </w:r>
-      <w:r>
-        <w:rPr>
-          <w:rFonts w:ascii="Times New Roman" w:hAnsi="Times New Roman" w:cs="Times New Roman"/>
-          <w:sz w:val="28"/>
-          <w:szCs w:val="28"/>
-        </w:rPr>
-        <w:t xml:space="preserve"> d’autre part, pour </w:t>
-      </w:r>
-      <w:r>
-        <w:rPr>
-          <w:rFonts w:ascii="Times New Roman" w:hAnsi="Times New Roman" w:cs="Times New Roman"/>
-          <w:sz w:val="28"/>
-          <w:szCs w:val="28"/>
-        </w:rPr>
-        <w:t>s’assurer</w:t>
-      </w:r>
-      <w:r>
-        <w:rPr>
-          <w:rFonts w:ascii="Times New Roman" w:hAnsi="Times New Roman" w:cs="Times New Roman"/>
-          <w:sz w:val="28"/>
-          <w:szCs w:val="28"/>
-        </w:rPr>
-        <w:t xml:space="preserve"> du</w:t>
+        <w:t xml:space="preserve">eurs syntaxiques d’autre part, pour </w:t>
+      </w:r>
+      <w:r>
+        <w:rPr>
+          <w:rFonts w:ascii="Times New Roman" w:hAnsi="Times New Roman" w:cs="Times New Roman"/>
+          <w:sz w:val="28"/>
+          <w:szCs w:val="28"/>
+        </w:rPr>
+        <w:t>s’assurer du</w:t>
       </w:r>
       <w:r>
         <w:rPr>
@@ -1611,15 +1222,7 @@
           <w:sz w:val="28"/>
           <w:szCs w:val="28"/>
         </w:rPr>
-        <w:t>hes</w:t>
-      </w:r>
-      <w:r>
-        <w:rPr>
-          <w:rFonts w:ascii="Times New Roman" w:hAnsi="Times New Roman" w:cs="Times New Roman"/>
-          <w:sz w:val="28"/>
-          <w:szCs w:val="28"/>
-        </w:rPr>
-        <w:t xml:space="preserve"> de vérification </w:t>
+        <w:t xml:space="preserve">hes de vérification </w:t>
       </w:r>
       <w:r>
         <w:rPr>
@@ -1659,15 +1262,31 @@
           <w:sz w:val="28"/>
           <w:szCs w:val="28"/>
         </w:rPr>
-        <w:t>l’intégrationcontinue</w:t>
-      </w:r>
-      <w:r>
-        <w:rPr>
-          <w:rFonts w:ascii="Times New Roman" w:hAnsi="Times New Roman" w:cs="Times New Roman"/>
-          <w:sz w:val="28"/>
-          <w:szCs w:val="28"/>
-        </w:rPr>
-        <w:t xml:space="preserve">parce que </w:t>
+        <w:t>l’intégration</w:t>
+      </w:r>
+      <w:r>
+        <w:rPr>
+          <w:rFonts w:ascii="Times New Roman" w:hAnsi="Times New Roman" w:cs="Times New Roman"/>
+          <w:sz w:val="28"/>
+          <w:szCs w:val="28"/>
+        </w:rPr>
+        <w:t xml:space="preserve"> </w:t>
+      </w:r>
+      <w:r>
+        <w:rPr>
+          <w:rFonts w:ascii="Times New Roman" w:hAnsi="Times New Roman" w:cs="Times New Roman"/>
+          <w:sz w:val="28"/>
+          <w:szCs w:val="28"/>
+        </w:rPr>
+        <w:t>continue</w:t>
+      </w:r>
+      <w:r>
+        <w:rPr>
+          <w:rFonts w:ascii="Times New Roman" w:hAnsi="Times New Roman" w:cs="Times New Roman"/>
+          <w:sz w:val="28"/>
+          <w:szCs w:val="28"/>
+        </w:rPr>
+        <w:t xml:space="preserve"> parce que </w:t>
       </w:r>
       <w:r>
         <w:rPr>
@@ -1715,23 +1334,7 @@
           <w:sz w:val="28"/>
           <w:szCs w:val="28"/>
         </w:rPr>
-        <w:t xml:space="preserve">ions </w:t>
-      </w:r>
-      <w:r>
-        <w:rPr>
-          <w:rFonts w:ascii="Times New Roman" w:hAnsi="Times New Roman" w:cs="Times New Roman"/>
-          <w:sz w:val="28"/>
-          <w:szCs w:val="28"/>
-        </w:rPr>
-        <w:t>automatiquement. Cela</w:t>
-      </w:r>
-      <w:r>
-        <w:rPr>
-          <w:rFonts w:ascii="Times New Roman" w:hAnsi="Times New Roman" w:cs="Times New Roman"/>
-          <w:sz w:val="28"/>
-          <w:szCs w:val="28"/>
-        </w:rPr>
-        <w:t xml:space="preserve"> permet </w:t>
+        <w:t xml:space="preserve">ions automatiquement. Cela permet </w:t>
       </w:r>
       <w:r>
         <w:rPr>
@@ -1846,15 +1449,7 @@
           <w:sz w:val="28"/>
           <w:szCs w:val="28"/>
         </w:rPr>
-        <w:t xml:space="preserve"> les</w:t>
-      </w:r>
-      <w:r>
-        <w:rPr>
-          <w:rFonts w:ascii="Times New Roman" w:hAnsi="Times New Roman" w:cs="Times New Roman"/>
-          <w:sz w:val="28"/>
-          <w:szCs w:val="28"/>
-        </w:rPr>
-        <w:t xml:space="preserve"> différents outils disponibles sur le marché pour la mise en place d’un système d’intégration cont</w:t>
+        <w:t xml:space="preserve"> les différents outils disponibles sur le marché pour la mise en place d’un système d’intégration cont</w:t>
       </w:r>
       <w:r>
         <w:rPr>
@@ -2304,23 +1899,7 @@
           <w:sz w:val="28"/>
           <w:szCs w:val="28"/>
         </w:rPr>
-        <w:t>C’est très récemment que nous avons</w:t>
-      </w:r>
-      <w:r>
-        <w:rPr>
-          <w:rFonts w:ascii="Times New Roman" w:hAnsi="Times New Roman" w:cs="Times New Roman"/>
-          <w:sz w:val="28"/>
-          <w:szCs w:val="28"/>
-        </w:rPr>
-        <w:t xml:space="preserve"> découvert l’existence de l’inté</w:t>
-      </w:r>
-      <w:r>
-        <w:rPr>
-          <w:rFonts w:ascii="Times New Roman" w:hAnsi="Times New Roman" w:cs="Times New Roman"/>
-          <w:sz w:val="28"/>
-          <w:szCs w:val="28"/>
-        </w:rPr>
-        <w:t>gration continue, même si cette</w:t>
+        <w:t>C’est très récemment que nous avons appris l’existence de l’intégration continue, même si cette</w:t>
       </w:r>
       <w:r>
         <w:rPr>
@@ -2336,23 +1915,7 @@
           <w:sz w:val="28"/>
           <w:szCs w:val="28"/>
         </w:rPr>
-        <w:t xml:space="preserve"> du tout</w:t>
-      </w:r>
-      <w:r>
-        <w:rPr>
-          <w:rFonts w:ascii="Times New Roman" w:hAnsi="Times New Roman" w:cs="Times New Roman"/>
-          <w:sz w:val="28"/>
-          <w:szCs w:val="28"/>
-        </w:rPr>
-        <w:t xml:space="preserve"> jeune</w:t>
-      </w:r>
-      <w:r>
-        <w:rPr>
-          <w:rFonts w:ascii="Times New Roman" w:hAnsi="Times New Roman" w:cs="Times New Roman"/>
-          <w:sz w:val="28"/>
-          <w:szCs w:val="28"/>
-        </w:rPr>
-        <w:t>.</w:t>
+        <w:t xml:space="preserve"> du tout jeune. </w:t>
       </w:r>
       <w:r>
         <w:rPr>
@@ -2368,103 +1931,39 @@
           <w:sz w:val="28"/>
           <w:szCs w:val="28"/>
         </w:rPr>
-        <w:t xml:space="preserve">a tout de suite attiré notre </w:t>
-      </w:r>
-      <w:r>
-        <w:rPr>
-          <w:rFonts w:ascii="Times New Roman" w:hAnsi="Times New Roman" w:cs="Times New Roman"/>
-          <w:sz w:val="28"/>
-          <w:szCs w:val="28"/>
-        </w:rPr>
-        <w:t xml:space="preserve">attention. </w:t>
-      </w:r>
-      <w:r>
-        <w:rPr>
-          <w:rFonts w:ascii="Times New Roman" w:hAnsi="Times New Roman" w:cs="Times New Roman"/>
-          <w:sz w:val="28"/>
-          <w:szCs w:val="28"/>
-        </w:rPr>
-        <w:t>Ellecoïncide</w:t>
-      </w:r>
-      <w:r>
-        <w:rPr>
-          <w:rFonts w:ascii="Times New Roman" w:hAnsi="Times New Roman" w:cs="Times New Roman"/>
-          <w:sz w:val="28"/>
-          <w:szCs w:val="28"/>
-        </w:rPr>
-        <w:t xml:space="preserve"> avec </w:t>
-      </w:r>
-      <w:r>
-        <w:rPr>
-          <w:rFonts w:ascii="Times New Roman" w:hAnsi="Times New Roman" w:cs="Times New Roman"/>
-          <w:sz w:val="28"/>
-          <w:szCs w:val="28"/>
-        </w:rPr>
-        <w:t>l’un</w:t>
-      </w:r>
-      <w:r>
-        <w:rPr>
-          <w:rFonts w:ascii="Times New Roman" w:hAnsi="Times New Roman" w:cs="Times New Roman"/>
-          <w:sz w:val="28"/>
-          <w:szCs w:val="28"/>
-        </w:rPr>
-        <w:t xml:space="preserve"> de nos besoins de </w:t>
-      </w:r>
-      <w:r>
-        <w:rPr>
-          <w:rFonts w:ascii="Times New Roman" w:hAnsi="Times New Roman" w:cs="Times New Roman"/>
-          <w:sz w:val="28"/>
-          <w:szCs w:val="28"/>
-        </w:rPr>
-        <w:t>développeursd’automatiser</w:t>
-      </w:r>
-      <w:r>
-        <w:rPr>
-          <w:rFonts w:ascii="Times New Roman" w:hAnsi="Times New Roman" w:cs="Times New Roman"/>
-          <w:sz w:val="28"/>
-          <w:szCs w:val="28"/>
-        </w:rPr>
-        <w:t xml:space="preserve"> les taches faites plusieurs </w:t>
-      </w:r>
-      <w:r>
-        <w:rPr>
-          <w:rFonts w:ascii="Times New Roman" w:hAnsi="Times New Roman" w:cs="Times New Roman"/>
-          <w:sz w:val="28"/>
-          <w:szCs w:val="28"/>
-        </w:rPr>
-        <w:t>fois. On</w:t>
-      </w:r>
-      <w:r>
-        <w:rPr>
-          <w:rFonts w:ascii="Times New Roman" w:hAnsi="Times New Roman" w:cs="Times New Roman"/>
-          <w:sz w:val="28"/>
-          <w:szCs w:val="28"/>
-        </w:rPr>
-        <w:t xml:space="preserve"> a</w:t>
-      </w:r>
-      <w:r>
-        <w:rPr>
-          <w:rFonts w:ascii="Times New Roman" w:hAnsi="Times New Roman" w:cs="Times New Roman"/>
-          <w:sz w:val="28"/>
-          <w:szCs w:val="28"/>
-        </w:rPr>
-        <w:t xml:space="preserve"> pris l’opportunité que nous offre le programme de baccalauréat de réaliser un projet pour </w:t>
-      </w:r>
-      <w:r>
-        <w:rPr>
-          <w:rFonts w:ascii="Times New Roman" w:hAnsi="Times New Roman" w:cs="Times New Roman"/>
-          <w:sz w:val="28"/>
-          <w:szCs w:val="28"/>
-        </w:rPr>
-        <w:t xml:space="preserve">entrer en profondeur </w:t>
-      </w:r>
-      <w:r>
-        <w:rPr>
-          <w:rFonts w:ascii="Times New Roman" w:hAnsi="Times New Roman" w:cs="Times New Roman"/>
-          <w:sz w:val="28"/>
-          <w:szCs w:val="28"/>
-        </w:rPr>
-        <w:t>du sujet.</w:t>
+        <w:t xml:space="preserve">a tout de suite attiré notre attention car </w:t>
+      </w:r>
+      <w:r>
+        <w:rPr>
+          <w:rFonts w:ascii="Times New Roman" w:hAnsi="Times New Roman" w:cs="Times New Roman"/>
+          <w:sz w:val="28"/>
+          <w:szCs w:val="28"/>
+        </w:rPr>
+        <w:t>Elle</w:t>
+      </w:r>
+      <w:r>
+        <w:rPr>
+          <w:rFonts w:ascii="Times New Roman" w:hAnsi="Times New Roman" w:cs="Times New Roman"/>
+          <w:sz w:val="28"/>
+          <w:szCs w:val="28"/>
+        </w:rPr>
+        <w:t xml:space="preserve"> </w:t>
+      </w:r>
+      <w:r>
+        <w:rPr>
+          <w:rFonts w:ascii="Times New Roman" w:hAnsi="Times New Roman" w:cs="Times New Roman"/>
+          <w:sz w:val="28"/>
+          <w:szCs w:val="28"/>
+        </w:rPr>
+        <w:t>coïncide</w:t>
+      </w:r>
+      <w:r>
+        <w:rPr>
+          <w:rFonts w:ascii="Times New Roman" w:hAnsi="Times New Roman" w:cs="Times New Roman"/>
+          <w:sz w:val="28"/>
+          <w:szCs w:val="28"/>
+        </w:rPr>
+        <w:t xml:space="preserve"> avec l’un de nos besoins de développeurs : automatiser les tâches répétitives au cours du développement de logiciels. On a pris l’opportunité que nous offre le programme de baccalauréat de réaliser un projet de fin du cycle pour entrer en profondeur du sujet.</w:t>
       </w:r>
     </w:p>
     <w:p>
@@ -2488,78 +1987,8 @@
           <w:szCs w:val="28"/>
         </w:rPr>
         <w:lastRenderedPageBreak/>
-        <w:t>Notre plus grande motivation a été de se rendre compte que, malgré l’</w:t>
-      </w:r>
-      <w:r>
-        <w:rPr>
-          <w:rFonts w:ascii="Times New Roman" w:hAnsi="Times New Roman" w:cs="Times New Roman"/>
-          <w:sz w:val="28"/>
-          <w:szCs w:val="28"/>
-        </w:rPr>
-        <w:t>importance de</w:t>
-      </w:r>
-      <w:r>
-        <w:rPr>
-          <w:rFonts w:ascii="Times New Roman" w:hAnsi="Times New Roman" w:cs="Times New Roman"/>
-          <w:sz w:val="28"/>
-          <w:szCs w:val="28"/>
-        </w:rPr>
-        <w:t xml:space="preserve"> cette pratique dans le développement de logiciel</w:t>
-      </w:r>
-      <w:r>
-        <w:rPr>
-          <w:rFonts w:ascii="Times New Roman" w:hAnsi="Times New Roman" w:cs="Times New Roman"/>
-          <w:sz w:val="28"/>
-          <w:szCs w:val="28"/>
-        </w:rPr>
-        <w:t xml:space="preserve">, on </w:t>
-      </w:r>
-      <w:r>
-        <w:rPr>
-          <w:rFonts w:ascii="Times New Roman" w:hAnsi="Times New Roman" w:cs="Times New Roman"/>
-          <w:sz w:val="28"/>
-          <w:szCs w:val="28"/>
-        </w:rPr>
-        <w:t>n’</w:t>
-      </w:r>
-      <w:r>
-        <w:rPr>
-          <w:rFonts w:ascii="Times New Roman" w:hAnsi="Times New Roman" w:cs="Times New Roman"/>
-          <w:sz w:val="28"/>
-          <w:szCs w:val="28"/>
-        </w:rPr>
-        <w:t xml:space="preserve">en savait presque rien. Cela est peut-être dû au fait que l’intégration continue </w:t>
-      </w:r>
-      <w:r>
-        <w:rPr>
-          <w:rFonts w:ascii="Times New Roman" w:hAnsi="Times New Roman" w:cs="Times New Roman"/>
-          <w:sz w:val="28"/>
-          <w:szCs w:val="28"/>
-        </w:rPr>
-        <w:t xml:space="preserve">ne </w:t>
-      </w:r>
-      <w:r>
-        <w:rPr>
-          <w:rFonts w:ascii="Times New Roman" w:hAnsi="Times New Roman" w:cs="Times New Roman"/>
-          <w:sz w:val="28"/>
-          <w:szCs w:val="28"/>
-        </w:rPr>
-        <w:t>faisait pas partie du programme d’enseignement (secondaire ou Universitaire) mais aussi n’était pas utiliser dans beaucoup de maisons d’édition de logiciel dans notre pays.</w:t>
-      </w:r>
-    </w:p>
-    <w:p>
-      <w:pPr>
-        <w:autoSpaceDE w:val="0"/>
-        <w:autoSpaceDN w:val="0"/>
-        <w:adjustRightInd w:val="0"/>
-        <w:spacing w:after="0"/>
-        <w:ind w:left="1134" w:hanging="3"/>
-        <w:rPr>
-          <w:rFonts w:ascii="Times New Roman" w:hAnsi="Times New Roman" w:cs="Times New Roman"/>
-          <w:sz w:val="28"/>
-          <w:szCs w:val="28"/>
-        </w:rPr>
-      </w:pPr>
+        <w:t>Notre plus grande motivation a été de se rendre compte que, malgré l’importance de cette pratique dans le développement de logiciel, on n’en savait presque rien. Cela est peut-être dû au fait que l’intégration continue ne faisait pas partie d’aucun des programme d’enseignement : secondaire ou Universitaire, mais aussi qu’elle n’était pas utiliser dans beaucoup de maisons d’édition de logiciel dans notre pays.</w:t>
+      </w:r>
     </w:p>
     <w:p>
       <w:pPr>
@@ -2581,23 +2010,7 @@
           <w:sz w:val="28"/>
           <w:szCs w:val="28"/>
         </w:rPr>
-        <w:t xml:space="preserve">L’intérêt de sujet pour nous est sans précédent. </w:t>
-      </w:r>
-      <w:r>
-        <w:rPr>
-          <w:rFonts w:ascii="Times New Roman" w:hAnsi="Times New Roman" w:cs="Times New Roman"/>
-          <w:sz w:val="28"/>
-          <w:szCs w:val="28"/>
-        </w:rPr>
-        <w:t>L’intégration continue</w:t>
-      </w:r>
-      <w:r>
-        <w:rPr>
-          <w:rFonts w:ascii="Times New Roman" w:hAnsi="Times New Roman" w:cs="Times New Roman"/>
-          <w:sz w:val="28"/>
-          <w:szCs w:val="28"/>
-        </w:rPr>
-        <w:t xml:space="preserve"> va radicalement révolutionner notre manière habituelle de réalisation de projet informatique.</w:t>
+        <w:t>L’intérêt de sujet pour nous est sans précédent. L’intégration continue va radicalement révolutionner notre manière habituelle de réalisation de projet informatique.</w:t>
       </w:r>
     </w:p>
     <w:p>
@@ -2816,21 +2229,6 @@
     </w:p>
     <w:p>
       <w:pPr>
-        <w:pStyle w:val="Paragraphedeliste"/>
-        <w:spacing w:after="0"/>
-        <w:ind w:left="1134" w:hanging="3"/>
-        <w:jc w:val="both"/>
-        <w:rPr>
-          <w:rFonts w:ascii="Times New Roman" w:hAnsi="Times New Roman" w:cs="Times New Roman"/>
-          <w:noProof/>
-          <w:color w:val="000000"/>
-          <w:spacing w:val="-3"/>
-          <w:sz w:val="28"/>
-        </w:rPr>
-      </w:pPr>
-    </w:p>
-    <w:p>
-      <w:pPr>
         <w:autoSpaceDE w:val="0"/>
         <w:autoSpaceDN w:val="0"/>
         <w:adjustRightInd w:val="0"/>
@@ -2849,31 +2247,7 @@
           <w:sz w:val="28"/>
           <w:szCs w:val="28"/>
         </w:rPr>
-        <w:t xml:space="preserve">L’importance de sujet est capitale dans le domaine </w:t>
-      </w:r>
-      <w:r>
-        <w:rPr>
-          <w:rFonts w:ascii="Times New Roman" w:hAnsi="Times New Roman" w:cs="Times New Roman"/>
-          <w:sz w:val="28"/>
-          <w:szCs w:val="28"/>
-        </w:rPr>
-        <w:t xml:space="preserve">informatique engénéraleet dans le secteur de la </w:t>
-      </w:r>
-      <w:r>
-        <w:rPr>
-          <w:rFonts w:ascii="Times New Roman" w:hAnsi="Times New Roman" w:cs="Times New Roman"/>
-          <w:sz w:val="28"/>
-          <w:szCs w:val="28"/>
-        </w:rPr>
-        <w:t>programmation en</w:t>
-      </w:r>
-      <w:r>
-        <w:rPr>
-          <w:rFonts w:ascii="Times New Roman" w:hAnsi="Times New Roman" w:cs="Times New Roman"/>
-          <w:sz w:val="28"/>
-          <w:szCs w:val="28"/>
-        </w:rPr>
-        <w:t xml:space="preserve"> particulier. Notre recherche sur ce sujet va permettre de mettre à disposition un document permettant de découvrir l’IC et pouvant servir de guide pour ceux qui voudront adopter cette pratique. Ce document sera donc une référence pour quiconque faisant de recherche à ce sujet.</w:t>
+        <w:t>L’importance de sujet est capitale dans le domaine informatique en générale et dans le secteur de la programmation en particulier. Notre recherche sur ce sujet va permettre de mettre à disposition un document permettant de découvrir l’IC et pouvant servir de guide pour ceux qui voudront adopter cette pratique. Ce document sera donc une référence pour quiconque faisant de recherche à ce sujet.</w:t>
       </w:r>
     </w:p>
     <w:p>
@@ -3123,15 +2497,7 @@
           <w:sz w:val="28"/>
           <w:szCs w:val="28"/>
         </w:rPr>
-        <w:t>L’intérêt des bénéficiaires est que, pour</w:t>
-      </w:r>
-      <w:r>
-        <w:rPr>
-          <w:rFonts w:ascii="Times New Roman" w:hAnsi="Times New Roman" w:cs="Times New Roman"/>
-          <w:sz w:val="28"/>
-          <w:szCs w:val="28"/>
-        </w:rPr>
-        <w:t xml:space="preserve"> ceux qui faisaient encore l’intégration manuellement (généralement à la fin du projet), on va proposer</w:t>
+        <w:t>L’intérêt des bénéficiaires est que, pour ceux qui faisaient encore l’intégration manuellement (généralement à la fin du projet), on va proposer</w:t>
       </w:r>
       <w:r>
         <w:rPr>
@@ -3211,23 +2577,63 @@
           <w:sz w:val="28"/>
           <w:szCs w:val="28"/>
         </w:rPr>
-        <w:t xml:space="preserve"> à tel point qu’ils pourront faire leur choix. Ceux qui auront adopté cette technique</w:t>
-      </w:r>
-      <w:r>
-        <w:rPr>
-          <w:rFonts w:ascii="Times New Roman" w:hAnsi="Times New Roman" w:cs="Times New Roman"/>
-          <w:sz w:val="28"/>
-          <w:szCs w:val="28"/>
-        </w:rPr>
-        <w:t xml:space="preserve"> auront la tâche facilite </w:t>
-      </w:r>
-      <w:r>
-        <w:rPr>
-          <w:rFonts w:ascii="Times New Roman" w:hAnsi="Times New Roman" w:cs="Times New Roman"/>
-          <w:sz w:val="28"/>
-          <w:szCs w:val="28"/>
-        </w:rPr>
-        <w:t xml:space="preserve">car ils auront industrialisé le processus d’IC. En effet, </w:t>
+        <w:t xml:space="preserve"> à tel point qu’ils pourront faire leur choix. </w:t>
+      </w:r>
+      <w:r>
+        <w:rPr>
+          <w:rFonts w:ascii="Times New Roman" w:hAnsi="Times New Roman" w:cs="Times New Roman"/>
+          <w:sz w:val="28"/>
+          <w:szCs w:val="28"/>
+        </w:rPr>
+        <w:t>L’</w:t>
+      </w:r>
+      <w:r>
+        <w:rPr>
+          <w:rFonts w:ascii="Times New Roman" w:hAnsi="Times New Roman" w:cs="Times New Roman"/>
+          <w:sz w:val="28"/>
+          <w:szCs w:val="28"/>
+        </w:rPr>
+        <w:t xml:space="preserve"> adopté </w:t>
+      </w:r>
+      <w:r>
+        <w:rPr>
+          <w:rFonts w:ascii="Times New Roman" w:hAnsi="Times New Roman" w:cs="Times New Roman"/>
+          <w:sz w:val="28"/>
+          <w:szCs w:val="28"/>
+        </w:rPr>
+        <w:t xml:space="preserve">de </w:t>
+      </w:r>
+      <w:r>
+        <w:rPr>
+          <w:rFonts w:ascii="Times New Roman" w:hAnsi="Times New Roman" w:cs="Times New Roman"/>
+          <w:sz w:val="28"/>
+          <w:szCs w:val="28"/>
+        </w:rPr>
+        <w:t xml:space="preserve">cette </w:t>
+      </w:r>
+      <w:r>
+        <w:rPr>
+          <w:rFonts w:ascii="Times New Roman" w:hAnsi="Times New Roman" w:cs="Times New Roman"/>
+          <w:sz w:val="28"/>
+          <w:szCs w:val="28"/>
+        </w:rPr>
+        <w:t>prati</w:t>
+      </w:r>
+      <w:r>
+        <w:rPr>
+          <w:rFonts w:ascii="Times New Roman" w:hAnsi="Times New Roman" w:cs="Times New Roman"/>
+          <w:sz w:val="28"/>
+          <w:szCs w:val="28"/>
+        </w:rPr>
+        <w:t>que</w:t>
+      </w:r>
+      <w:r>
+        <w:rPr>
+          <w:rFonts w:ascii="Times New Roman" w:hAnsi="Times New Roman" w:cs="Times New Roman"/>
+          <w:sz w:val="28"/>
+          <w:szCs w:val="28"/>
+        </w:rPr>
+        <w:t xml:space="preserve"> facilitera considérablement  la tâche du processus d’intégration souvent longue et complexe. En effet, </w:t>
       </w:r>
       <w:r>
         <w:rPr>
@@ -3243,39 +2649,23 @@
           <w:sz w:val="28"/>
           <w:szCs w:val="28"/>
         </w:rPr>
-        <w:t xml:space="preserve"> système</w:t>
-      </w:r>
-      <w:r>
-        <w:rPr>
-          <w:rFonts w:ascii="Times New Roman" w:hAnsi="Times New Roman" w:cs="Times New Roman"/>
-          <w:sz w:val="28"/>
-          <w:szCs w:val="28"/>
-        </w:rPr>
-        <w:t>d’</w:t>
-      </w:r>
-      <w:r>
-        <w:rPr>
-          <w:rFonts w:ascii="Times New Roman" w:hAnsi="Times New Roman" w:cs="Times New Roman"/>
-          <w:sz w:val="28"/>
-          <w:szCs w:val="28"/>
-        </w:rPr>
-        <w:t>IC exécute</w:t>
-      </w:r>
-      <w:r>
-        <w:rPr>
-          <w:rFonts w:ascii="Times New Roman" w:hAnsi="Times New Roman" w:cs="Times New Roman"/>
-          <w:sz w:val="28"/>
-          <w:szCs w:val="28"/>
-        </w:rPr>
-        <w:t xml:space="preserve"> automatiquement l’ensemble de taches qui doivent être faite plusieurs fois</w:t>
-      </w:r>
-      <w:r>
-        <w:rPr>
-          <w:rFonts w:ascii="Times New Roman" w:hAnsi="Times New Roman" w:cs="Times New Roman"/>
-          <w:sz w:val="28"/>
-          <w:szCs w:val="28"/>
-        </w:rPr>
-        <w:t>, ce qui permet</w:t>
+        <w:t xml:space="preserve"> système d’</w:t>
+      </w:r>
+      <w:r>
+        <w:rPr>
+          <w:rFonts w:ascii="Times New Roman" w:hAnsi="Times New Roman" w:cs="Times New Roman"/>
+          <w:sz w:val="28"/>
+          <w:szCs w:val="28"/>
+        </w:rPr>
+        <w:t xml:space="preserve">IC exécute automatiquement l’ensemble de taches </w:t>
+      </w:r>
+      <w:r>
+        <w:rPr>
+          <w:rFonts w:ascii="Times New Roman" w:hAnsi="Times New Roman" w:cs="Times New Roman"/>
+          <w:sz w:val="28"/>
+          <w:szCs w:val="28"/>
+        </w:rPr>
+        <w:t>repetitives, ce qui permet</w:t>
       </w:r>
       <w:r>
         <w:rPr>
@@ -3428,83 +2818,116 @@
         <w:jc w:val="both"/>
         <w:rPr>
           <w:rFonts w:ascii="Times New Roman" w:eastAsia="Times New Roman" w:hAnsi="Times New Roman" w:cs="Times New Roman"/>
-          <w:color w:val="000000" w:themeColor="text1"/>
-          <w:sz w:val="28"/>
-          <w:szCs w:val="28"/>
-          <w:lang w:eastAsia="fr-FR"/>
-        </w:rPr>
-      </w:pPr>
-      <w:r>
-        <w:rPr>
-          <w:rFonts w:ascii="Times New Roman" w:eastAsia="Times New Roman" w:hAnsi="Times New Roman" w:cs="Times New Roman"/>
-          <w:sz w:val="28"/>
-          <w:szCs w:val="28"/>
-          <w:lang w:eastAsia="fr-FR"/>
-        </w:rPr>
-        <w:t xml:space="preserve">Lors </w:t>
-      </w:r>
-      <w:r>
-        <w:rPr>
-          <w:rFonts w:ascii="Times New Roman" w:eastAsia="Times New Roman" w:hAnsi="Times New Roman" w:cs="Times New Roman"/>
-          <w:sz w:val="28"/>
-          <w:szCs w:val="28"/>
-          <w:lang w:eastAsia="fr-FR"/>
-        </w:rPr>
-        <w:t>du développement</w:t>
-      </w:r>
-      <w:r>
-        <w:rPr>
-          <w:rFonts w:ascii="Times New Roman" w:eastAsia="Times New Roman" w:hAnsi="Times New Roman" w:cs="Times New Roman"/>
-          <w:sz w:val="28"/>
-          <w:szCs w:val="28"/>
-          <w:lang w:eastAsia="fr-FR"/>
-        </w:rPr>
-        <w:t xml:space="preserve"> d’un logicie</w:t>
-      </w:r>
-      <w:r>
-        <w:rPr>
-          <w:rFonts w:ascii="Times New Roman" w:eastAsia="Times New Roman" w:hAnsi="Times New Roman" w:cs="Times New Roman"/>
-          <w:sz w:val="28"/>
-          <w:szCs w:val="28"/>
-          <w:lang w:eastAsia="fr-FR"/>
-        </w:rPr>
-        <w:t xml:space="preserve">l, </w:t>
-      </w:r>
-      <w:r>
-        <w:rPr>
-          <w:rFonts w:ascii="Times New Roman" w:eastAsia="Times New Roman" w:hAnsi="Times New Roman" w:cs="Times New Roman"/>
-          <w:sz w:val="28"/>
-          <w:szCs w:val="28"/>
-          <w:lang w:eastAsia="fr-FR"/>
-        </w:rPr>
-        <w:t>il</w:t>
-      </w:r>
-      <w:r>
-        <w:rPr>
-          <w:rFonts w:ascii="Times New Roman" w:eastAsia="Times New Roman" w:hAnsi="Times New Roman" w:cs="Times New Roman"/>
-          <w:sz w:val="28"/>
-          <w:szCs w:val="28"/>
-          <w:lang w:eastAsia="fr-FR"/>
-        </w:rPr>
-        <w:t xml:space="preserve"> y</w:t>
-      </w:r>
-      <w:r>
-        <w:rPr>
-          <w:rFonts w:ascii="Times New Roman" w:eastAsia="Times New Roman" w:hAnsi="Times New Roman" w:cs="Times New Roman"/>
-          <w:sz w:val="28"/>
-          <w:szCs w:val="28"/>
-          <w:lang w:eastAsia="fr-FR"/>
-        </w:rPr>
-        <w:t xml:space="preserve"> a </w:t>
-      </w:r>
-      <w:r>
-        <w:rPr>
-          <w:rFonts w:ascii="Times New Roman" w:eastAsia="Times New Roman" w:hAnsi="Times New Roman" w:cs="Times New Roman"/>
-          <w:sz w:val="28"/>
-          <w:szCs w:val="28"/>
-          <w:lang w:eastAsia="fr-FR"/>
-        </w:rPr>
-        <w:t>plusieurs étapes qui se suivent dont l’intégration fait partie. Dans beaucoup de maison</w:t>
+          <w:sz w:val="28"/>
+          <w:szCs w:val="28"/>
+          <w:lang w:eastAsia="fr-FR"/>
+        </w:rPr>
+      </w:pPr>
+      <w:r>
+        <w:rPr>
+          <w:rFonts w:ascii="Times New Roman" w:eastAsia="Times New Roman" w:hAnsi="Times New Roman" w:cs="Times New Roman"/>
+          <w:sz w:val="28"/>
+          <w:szCs w:val="28"/>
+          <w:lang w:eastAsia="fr-FR"/>
+        </w:rPr>
+        <w:lastRenderedPageBreak/>
+        <w:t xml:space="preserve">Le processus de </w:t>
+      </w:r>
+      <w:r>
+        <w:rPr>
+          <w:rFonts w:ascii="Times New Roman" w:eastAsia="Times New Roman" w:hAnsi="Times New Roman" w:cs="Times New Roman"/>
+          <w:sz w:val="28"/>
+          <w:szCs w:val="28"/>
+          <w:lang w:eastAsia="fr-FR"/>
+        </w:rPr>
+        <w:t xml:space="preserve"> développement d’un logicie</w:t>
+      </w:r>
+      <w:r>
+        <w:rPr>
+          <w:rFonts w:ascii="Times New Roman" w:eastAsia="Times New Roman" w:hAnsi="Times New Roman" w:cs="Times New Roman"/>
+          <w:sz w:val="28"/>
+          <w:szCs w:val="28"/>
+          <w:lang w:eastAsia="fr-FR"/>
+        </w:rPr>
+        <w:t>l comprend plusieurs étapes</w:t>
+      </w:r>
+      <w:r>
+        <w:rPr>
+          <w:rFonts w:ascii="Times New Roman" w:eastAsia="Times New Roman" w:hAnsi="Times New Roman" w:cs="Times New Roman"/>
+          <w:sz w:val="28"/>
+          <w:szCs w:val="28"/>
+          <w:lang w:eastAsia="fr-FR"/>
+        </w:rPr>
+        <w:t xml:space="preserve"> </w:t>
+      </w:r>
+      <w:r>
+        <w:rPr>
+          <w:rFonts w:ascii="Times New Roman" w:eastAsia="Times New Roman" w:hAnsi="Times New Roman" w:cs="Times New Roman"/>
+          <w:sz w:val="28"/>
+          <w:szCs w:val="28"/>
+          <w:lang w:eastAsia="fr-FR"/>
+        </w:rPr>
+        <w:t>et l’une d’elles est</w:t>
+      </w:r>
+      <w:r>
+        <w:rPr>
+          <w:rFonts w:ascii="Times New Roman" w:eastAsia="Times New Roman" w:hAnsi="Times New Roman" w:cs="Times New Roman"/>
+          <w:sz w:val="28"/>
+          <w:szCs w:val="28"/>
+          <w:lang w:eastAsia="fr-FR"/>
+        </w:rPr>
+        <w:t xml:space="preserve"> l’intégration. </w:t>
+      </w:r>
+      <w:r>
+        <w:rPr>
+          <w:rFonts w:ascii="Times New Roman" w:eastAsia="Times New Roman" w:hAnsi="Times New Roman" w:cs="Times New Roman"/>
+          <w:sz w:val="28"/>
+          <w:szCs w:val="28"/>
+          <w:lang w:eastAsia="fr-FR"/>
+        </w:rPr>
+        <w:t>Elle se fait souvent après l’étape de codage et consiste à assembler tous les modules constituants le projet. Ses modules sont souvent développés séparément par</w:t>
+      </w:r>
+      <w:r>
+        <w:rPr>
+          <w:rFonts w:ascii="Times New Roman" w:eastAsia="Times New Roman" w:hAnsi="Times New Roman" w:cs="Times New Roman"/>
+          <w:sz w:val="28"/>
+          <w:szCs w:val="28"/>
+          <w:lang w:eastAsia="fr-FR"/>
+        </w:rPr>
+        <w:t xml:space="preserve"> </w:t>
+      </w:r>
+      <w:r>
+        <w:rPr>
+          <w:rFonts w:ascii="Times New Roman" w:eastAsia="Times New Roman" w:hAnsi="Times New Roman" w:cs="Times New Roman"/>
+          <w:sz w:val="28"/>
+          <w:szCs w:val="28"/>
+          <w:lang w:eastAsia="fr-FR"/>
+        </w:rPr>
+        <w:t xml:space="preserve">différents membres d’une équipe de développement. Imagiez un ensemble de modules codes par une équipe de 10 développeurs pendant u mois cela exigera presque une équipe pareille pour pouvoir tout assembler et résoudre les problèmes qui vont avec l’intégration. </w:t>
+      </w:r>
+    </w:p>
+    <w:p>
+      <w:pPr>
+        <w:pStyle w:val="Paragraphedeliste"/>
+        <w:spacing w:after="0"/>
+        <w:ind w:left="1134" w:hanging="3"/>
+        <w:jc w:val="both"/>
+        <w:rPr>
+          <w:rFonts w:ascii="Times New Roman" w:eastAsia="Times New Roman" w:hAnsi="Times New Roman" w:cs="Times New Roman"/>
+          <w:color w:val="000000" w:themeColor="text1"/>
+          <w:sz w:val="28"/>
+          <w:szCs w:val="28"/>
+          <w:lang w:eastAsia="fr-FR"/>
+        </w:rPr>
+      </w:pPr>
+      <w:r>
+        <w:rPr>
+          <w:rFonts w:ascii="Times New Roman" w:eastAsia="Times New Roman" w:hAnsi="Times New Roman" w:cs="Times New Roman"/>
+          <w:sz w:val="28"/>
+          <w:szCs w:val="28"/>
+          <w:lang w:eastAsia="fr-FR"/>
+        </w:rPr>
+        <w:t>Dans beaucoup de maison</w:t>
       </w:r>
       <w:r>
         <w:rPr>
@@ -3522,61 +2945,16 @@
           <w:szCs w:val="28"/>
           <w:lang w:eastAsia="fr-FR"/>
         </w:rPr>
-        <w:t xml:space="preserve"> d’édition de logiciel, l'intégration </w:t>
-      </w:r>
-      <w:r>
-        <w:rPr>
-          <w:rFonts w:ascii="Times New Roman" w:eastAsia="Times New Roman" w:hAnsi="Times New Roman" w:cs="Times New Roman"/>
-          <w:sz w:val="28"/>
-          <w:szCs w:val="28"/>
-          <w:lang w:eastAsia="fr-FR"/>
-        </w:rPr>
-        <w:t xml:space="preserve">peut </w:t>
-      </w:r>
-      <w:r>
-        <w:rPr>
-          <w:rFonts w:ascii="Times New Roman" w:eastAsia="Times New Roman" w:hAnsi="Times New Roman" w:cs="Times New Roman"/>
-          <w:sz w:val="28"/>
-          <w:szCs w:val="28"/>
-          <w:lang w:eastAsia="fr-FR"/>
-        </w:rPr>
-        <w:t>durer</w:t>
-      </w:r>
-      <w:r>
-        <w:rPr>
-          <w:rFonts w:ascii="Times New Roman" w:eastAsia="Times New Roman" w:hAnsi="Times New Roman" w:cs="Times New Roman"/>
-          <w:sz w:val="28"/>
-          <w:szCs w:val="28"/>
-          <w:lang w:eastAsia="fr-FR"/>
-        </w:rPr>
-        <w:t xml:space="preserve"> des</w:t>
-      </w:r>
-      <w:r>
-        <w:rPr>
-          <w:rFonts w:ascii="Times New Roman" w:eastAsia="Times New Roman" w:hAnsi="Times New Roman" w:cs="Times New Roman"/>
-          <w:sz w:val="28"/>
-          <w:szCs w:val="28"/>
-          <w:lang w:eastAsia="fr-FR"/>
-        </w:rPr>
-        <w:t xml:space="preserve"> heures, des jours, des </w:t>
-      </w:r>
-      <w:r>
-        <w:rPr>
-          <w:rFonts w:ascii="Times New Roman" w:eastAsia="Times New Roman" w:hAnsi="Times New Roman" w:cs="Times New Roman"/>
-          <w:sz w:val="28"/>
-          <w:szCs w:val="28"/>
-          <w:lang w:eastAsia="fr-FR"/>
-        </w:rPr>
-        <w:t>semaines</w:t>
-      </w:r>
-      <w:r>
-        <w:rPr>
-          <w:rFonts w:ascii="Times New Roman" w:eastAsia="Times New Roman" w:hAnsi="Times New Roman" w:cs="Times New Roman"/>
-          <w:sz w:val="28"/>
-          <w:szCs w:val="28"/>
-          <w:lang w:eastAsia="fr-FR"/>
-        </w:rPr>
-        <w:t xml:space="preserve">, </w:t>
+        <w:t xml:space="preserve"> d’édition de logiciel, l'intégration peut durer</w:t>
+      </w:r>
+      <w:r>
+        <w:rPr>
+          <w:rFonts w:ascii="Times New Roman" w:eastAsia="Times New Roman" w:hAnsi="Times New Roman" w:cs="Times New Roman"/>
+          <w:sz w:val="28"/>
+          <w:szCs w:val="28"/>
+          <w:lang w:eastAsia="fr-FR"/>
+        </w:rPr>
+        <w:t xml:space="preserve"> des heures, des jours, des semaines, </w:t>
       </w:r>
       <w:r>
         <w:rPr>
@@ -3594,25 +2972,7 @@
           <w:szCs w:val="28"/>
           <w:lang w:eastAsia="fr-FR"/>
         </w:rPr>
-        <w:t xml:space="preserve"> même</w:t>
-      </w:r>
-      <w:r>
-        <w:rPr>
-          <w:rFonts w:ascii="Times New Roman" w:eastAsia="Times New Roman" w:hAnsi="Times New Roman" w:cs="Times New Roman"/>
-          <w:sz w:val="28"/>
-          <w:szCs w:val="28"/>
-          <w:lang w:eastAsia="fr-FR"/>
-        </w:rPr>
-        <w:t xml:space="preserve"> des mois,</w:t>
-      </w:r>
-      <w:r>
-        <w:rPr>
-          <w:rFonts w:ascii="Times New Roman" w:eastAsia="Times New Roman" w:hAnsi="Times New Roman" w:cs="Times New Roman"/>
-          <w:sz w:val="28"/>
-          <w:szCs w:val="28"/>
-          <w:lang w:eastAsia="fr-FR"/>
-        </w:rPr>
-        <w:t>tout dépend du volume du projet</w:t>
+        <w:t xml:space="preserve"> même des mois, tout dépend du volume du projet</w:t>
       </w:r>
       <w:r>
         <w:rPr>
@@ -3631,44 +2991,34 @@
           <w:szCs w:val="28"/>
           <w:lang w:eastAsia="fr-FR"/>
         </w:rPr>
-        <w:t>La cause est que l’</w:t>
-      </w:r>
-      <w:r>
-        <w:rPr>
-          <w:rFonts w:ascii="Times New Roman" w:eastAsia="Times New Roman" w:hAnsi="Times New Roman" w:cs="Times New Roman"/>
-          <w:color w:val="000000" w:themeColor="text1"/>
-          <w:sz w:val="28"/>
-          <w:szCs w:val="28"/>
-          <w:lang w:eastAsia="fr-FR"/>
-        </w:rPr>
-        <w:t>intégration est</w:t>
-      </w:r>
-      <w:r>
-        <w:rPr>
-          <w:rFonts w:ascii="Times New Roman" w:eastAsia="Times New Roman" w:hAnsi="Times New Roman" w:cs="Times New Roman"/>
-          <w:color w:val="000000" w:themeColor="text1"/>
-          <w:sz w:val="28"/>
-          <w:szCs w:val="28"/>
-          <w:lang w:eastAsia="fr-FR"/>
-        </w:rPr>
-        <w:t xml:space="preserve"> effectuée manuellement à</w:t>
-      </w:r>
-      <w:r>
-        <w:rPr>
-          <w:rFonts w:ascii="Times New Roman" w:eastAsia="Times New Roman" w:hAnsi="Times New Roman" w:cs="Times New Roman"/>
-          <w:color w:val="000000" w:themeColor="text1"/>
-          <w:sz w:val="28"/>
-          <w:szCs w:val="28"/>
-          <w:lang w:eastAsia="fr-FR"/>
-        </w:rPr>
-        <w:t xml:space="preserve"> la fin du codage</w:t>
-      </w:r>
-    </w:p>
-    <w:p>
-      <w:pPr>
-        <w:widowControl/>
-        <w:spacing w:before="100" w:beforeAutospacing="1" w:after="100" w:afterAutospacing="1"/>
+        <w:t>La cause est que l’intégration est effectuée manuellement à la fin du codage</w:t>
+      </w:r>
+      <w:r>
+        <w:rPr>
+          <w:rFonts w:ascii="Times New Roman" w:eastAsia="Times New Roman" w:hAnsi="Times New Roman" w:cs="Times New Roman"/>
+          <w:color w:val="000000" w:themeColor="text1"/>
+          <w:sz w:val="28"/>
+          <w:szCs w:val="28"/>
+          <w:lang w:eastAsia="fr-FR"/>
+        </w:rPr>
+        <w:t>.</w:t>
+      </w:r>
+    </w:p>
+    <w:p>
+      <w:pPr>
+        <w:pStyle w:val="Paragraphedeliste"/>
+        <w:spacing w:after="0"/>
         <w:ind w:left="1134" w:hanging="3"/>
+        <w:jc w:val="both"/>
+        <w:rPr>
+          <w:rFonts w:ascii="Times New Roman" w:eastAsia="Times New Roman" w:hAnsi="Times New Roman" w:cs="Times New Roman"/>
+          <w:color w:val="000000" w:themeColor="text1"/>
+          <w:sz w:val="28"/>
+          <w:szCs w:val="28"/>
+          <w:lang w:eastAsia="fr-FR"/>
+        </w:rPr>
+      </w:pPr>
+      <w:r>
         <w:rPr>
           <w:rFonts w:ascii="Times New Roman" w:eastAsia="Times New Roman" w:hAnsi="Times New Roman" w:cs="Times New Roman"/>
           <w:kern w:val="0"/>
@@ -3676,7 +3026,8 @@
           <w:szCs w:val="28"/>
           <w:lang w:eastAsia="fr-FR"/>
         </w:rPr>
-      </w:pPr>
+        <w:t xml:space="preserve">On peut </w:t>
+      </w:r>
       <w:r>
         <w:rPr>
           <w:rFonts w:ascii="Times New Roman" w:eastAsia="Times New Roman" w:hAnsi="Times New Roman" w:cs="Times New Roman"/>
@@ -3685,16 +3036,7 @@
           <w:szCs w:val="28"/>
           <w:lang w:eastAsia="fr-FR"/>
         </w:rPr>
-        <w:t xml:space="preserve">Dans </w:t>
-      </w:r>
-      <w:r>
-        <w:rPr>
-          <w:rFonts w:ascii="Times New Roman" w:eastAsia="Times New Roman" w:hAnsi="Times New Roman" w:cs="Times New Roman"/>
-          <w:sz w:val="28"/>
-          <w:szCs w:val="28"/>
-          <w:lang w:eastAsia="fr-FR"/>
-        </w:rPr>
-        <w:t>la phase d’intégration</w:t>
+        <w:t>alors</w:t>
       </w:r>
       <w:r>
         <w:rPr>
@@ -3704,7 +3046,7 @@
           <w:szCs w:val="28"/>
           <w:lang w:eastAsia="fr-FR"/>
         </w:rPr>
-        <w:t xml:space="preserve">, les modules du logiciel sont combinés pour former un    </w:t>
+        <w:t xml:space="preserve"> </w:t>
       </w:r>
       <w:r>
         <w:rPr>
@@ -3714,61 +3056,7 @@
           <w:szCs w:val="28"/>
           <w:lang w:eastAsia="fr-FR"/>
         </w:rPr>
-        <w:t xml:space="preserve">projet </w:t>
-      </w:r>
-      <w:r>
-        <w:rPr>
-          <w:rFonts w:ascii="Times New Roman" w:eastAsia="Times New Roman" w:hAnsi="Times New Roman" w:cs="Times New Roman"/>
-          <w:kern w:val="0"/>
-          <w:sz w:val="28"/>
-          <w:szCs w:val="28"/>
-          <w:lang w:eastAsia="fr-FR"/>
-        </w:rPr>
-        <w:t xml:space="preserve">unique. Les fonctionnalités de ce </w:t>
-      </w:r>
-      <w:r>
-        <w:rPr>
-          <w:rFonts w:ascii="Times New Roman" w:eastAsia="Times New Roman" w:hAnsi="Times New Roman" w:cs="Times New Roman"/>
-          <w:kern w:val="0"/>
-          <w:sz w:val="28"/>
-          <w:szCs w:val="28"/>
-          <w:lang w:eastAsia="fr-FR"/>
-        </w:rPr>
-        <w:t>projet sont testées pour pouvoir détecter et corriger les erreurs.</w:t>
-      </w:r>
-    </w:p>
-    <w:p>
-      <w:pPr>
-        <w:widowControl/>
-        <w:spacing w:before="100" w:beforeAutospacing="1" w:after="100" w:afterAutospacing="1"/>
-        <w:ind w:left="1134" w:hanging="3"/>
-        <w:rPr>
-          <w:rFonts w:ascii="Times New Roman" w:eastAsia="Times New Roman" w:hAnsi="Times New Roman" w:cs="Times New Roman"/>
-          <w:kern w:val="0"/>
-          <w:sz w:val="28"/>
-          <w:szCs w:val="28"/>
-          <w:lang w:eastAsia="fr-FR"/>
-        </w:rPr>
-      </w:pPr>
-      <w:r>
-        <w:rPr>
-          <w:rFonts w:ascii="Times New Roman" w:eastAsia="Times New Roman" w:hAnsi="Times New Roman" w:cs="Times New Roman"/>
-          <w:kern w:val="0"/>
-          <w:sz w:val="28"/>
-          <w:szCs w:val="28"/>
-          <w:lang w:eastAsia="fr-FR"/>
-        </w:rPr>
-        <w:t>Alors, on peut se poser des</w:t>
-      </w:r>
-      <w:r>
-        <w:rPr>
-          <w:rFonts w:ascii="Times New Roman" w:eastAsia="Times New Roman" w:hAnsi="Times New Roman" w:cs="Times New Roman"/>
-          <w:kern w:val="0"/>
-          <w:sz w:val="28"/>
-          <w:szCs w:val="28"/>
-          <w:lang w:eastAsia="fr-FR"/>
-        </w:rPr>
-        <w:t xml:space="preserve"> quelques </w:t>
+        <w:t xml:space="preserve">se poser ces quelques </w:t>
       </w:r>
       <w:r>
         <w:rPr>
@@ -3816,7 +3104,7 @@
           <w:szCs w:val="28"/>
           <w:lang w:eastAsia="fr-FR"/>
         </w:rPr>
-        <w:t>Est</w:t>
+        <w:t xml:space="preserve">Est-il possible </w:t>
       </w:r>
       <w:r>
         <w:rPr>
@@ -3826,7 +3114,17 @@
           <w:szCs w:val="28"/>
           <w:lang w:eastAsia="fr-FR"/>
         </w:rPr>
-        <w:t xml:space="preserve">-il possible réduire le temps de </w:t>
+        <w:t xml:space="preserve">de </w:t>
+      </w:r>
+      <w:r>
+        <w:rPr>
+          <w:rFonts w:ascii="Times New Roman" w:eastAsia="Times New Roman" w:hAnsi="Times New Roman" w:cs="Times New Roman"/>
+          <w:kern w:val="0"/>
+          <w:sz w:val="28"/>
+          <w:szCs w:val="28"/>
+          <w:lang w:eastAsia="fr-FR"/>
+        </w:rPr>
+        <w:t xml:space="preserve">réduire le temps de </w:t>
       </w:r>
       <w:r>
         <w:rPr>
@@ -4033,7 +3331,16 @@
           <w:spacing w:val="-4"/>
           <w:sz w:val="28"/>
         </w:rPr>
-        <w:t>Nous supposons qu’i</w:t>
+        <w:t xml:space="preserve">Nous supposons qu’il est possible de réduire le temps et l’effort que prend  l’intégration. Nous faisons également </w:t>
+      </w:r>
+      <w:r>
+        <w:rPr>
+          <w:rFonts w:ascii="Times New Roman" w:hAnsi="Times New Roman" w:cs="Times New Roman"/>
+          <w:color w:val="000000"/>
+          <w:spacing w:val="-4"/>
+          <w:sz w:val="28"/>
+        </w:rPr>
+        <w:t>hypothèse</w:t>
       </w:r>
       <w:r>
         <w:rPr>
@@ -4043,66 +3350,7 @@
           <w:spacing w:val="-4"/>
           <w:sz w:val="28"/>
         </w:rPr>
-        <w:t>l est po</w:t>
-      </w:r>
-      <w:r>
-        <w:rPr>
-          <w:rFonts w:ascii="Times New Roman" w:hAnsi="Times New Roman" w:cs="Times New Roman"/>
-          <w:noProof/>
-          <w:color w:val="000000"/>
-          <w:spacing w:val="-4"/>
-          <w:sz w:val="28"/>
-        </w:rPr>
-        <w:t>ssible de réduire le temps de l’i</w:t>
-      </w:r>
-      <w:r>
-        <w:rPr>
-          <w:rFonts w:ascii="Times New Roman" w:hAnsi="Times New Roman" w:cs="Times New Roman"/>
-          <w:noProof/>
-          <w:color w:val="000000"/>
-          <w:spacing w:val="-4"/>
-          <w:sz w:val="28"/>
-        </w:rPr>
-        <w:t xml:space="preserve">ntégration. Nous faisons également </w:t>
-      </w:r>
-      <w:r>
-        <w:rPr>
-          <w:rFonts w:ascii="Times New Roman" w:hAnsi="Times New Roman" w:cs="Times New Roman"/>
-          <w:color w:val="000000"/>
-          <w:spacing w:val="-4"/>
-          <w:sz w:val="28"/>
-        </w:rPr>
-        <w:t>hypothèse</w:t>
-      </w:r>
-      <w:r>
-        <w:rPr>
-          <w:rFonts w:ascii="Times New Roman" w:hAnsi="Times New Roman" w:cs="Times New Roman"/>
-          <w:noProof/>
-          <w:color w:val="000000"/>
-          <w:spacing w:val="-4"/>
-          <w:sz w:val="28"/>
-        </w:rPr>
-        <w:t xml:space="preserve"> que des moyens et outils pratiques existent qui permettent de </w:t>
-      </w:r>
-      <w:r>
-        <w:rPr>
-          <w:rFonts w:ascii="Times New Roman" w:hAnsi="Times New Roman" w:cs="Times New Roman"/>
-          <w:noProof/>
-          <w:color w:val="000000"/>
-          <w:spacing w:val="-4"/>
-          <w:sz w:val="28"/>
-        </w:rPr>
-        <w:t>rendre l’i</w:t>
-      </w:r>
-      <w:r>
-        <w:rPr>
-          <w:rFonts w:ascii="Times New Roman" w:hAnsi="Times New Roman" w:cs="Times New Roman"/>
-          <w:noProof/>
-          <w:color w:val="000000"/>
-          <w:spacing w:val="-4"/>
-          <w:sz w:val="28"/>
-        </w:rPr>
-        <w:t xml:space="preserve">ntégration rapide.  </w:t>
+        <w:t xml:space="preserve"> que des moyens et outils pratiques existent qui permettent de rendre l’intégration rapide.  </w:t>
       </w:r>
     </w:p>
     <w:p>
@@ -4122,6 +3370,7 @@
           <w:color w:val="000000"/>
           <w:spacing w:val="-4"/>
           <w:sz w:val="28"/>
+          <w:szCs w:val="28"/>
         </w:rPr>
       </w:pPr>
       <w:r>
@@ -4132,17 +3381,19 @@
           <w:color w:val="000000"/>
           <w:spacing w:val="-4"/>
           <w:sz w:val="28"/>
+          <w:szCs w:val="28"/>
         </w:rPr>
         <w:t>OBJECTIFS</w:t>
       </w:r>
       <w:r>
         <w:rPr>
-          <w:rFonts w:ascii="Calibri" w:hAnsi="Calibri" w:cs="Calibri"/>
+          <w:rFonts w:ascii="Times New Roman" w:hAnsi="Times New Roman" w:cs="Times New Roman"/>
           <w:b/>
           <w:noProof/>
           <w:color w:val="000000"/>
           <w:spacing w:val="4"/>
           <w:sz w:val="28"/>
+          <w:szCs w:val="28"/>
         </w:rPr>
         <w:t> </w:t>
       </w:r>
@@ -4154,17 +3405,19 @@
           <w:color w:val="000000"/>
           <w:spacing w:val="-5"/>
           <w:sz w:val="28"/>
+          <w:szCs w:val="28"/>
         </w:rPr>
         <w:t>DE</w:t>
       </w:r>
       <w:r>
         <w:rPr>
-          <w:rFonts w:ascii="Calibri" w:hAnsi="Calibri" w:cs="Calibri"/>
+          <w:rFonts w:ascii="Times New Roman" w:hAnsi="Times New Roman" w:cs="Times New Roman"/>
           <w:b/>
           <w:noProof/>
           <w:color w:val="000000"/>
           <w:spacing w:val="2"/>
           <w:sz w:val="28"/>
+          <w:szCs w:val="28"/>
         </w:rPr>
         <w:t> </w:t>
       </w:r>
@@ -4176,17 +3429,19 @@
           <w:color w:val="000000"/>
           <w:spacing w:val="-4"/>
           <w:sz w:val="28"/>
+          <w:szCs w:val="28"/>
         </w:rPr>
         <w:t>LA</w:t>
       </w:r>
       <w:r>
         <w:rPr>
-          <w:rFonts w:ascii="Calibri" w:hAnsi="Calibri" w:cs="Calibri"/>
+          <w:rFonts w:ascii="Times New Roman" w:hAnsi="Times New Roman" w:cs="Times New Roman"/>
           <w:b/>
           <w:noProof/>
           <w:color w:val="000000"/>
           <w:spacing w:val="1"/>
           <w:sz w:val="28"/>
+          <w:szCs w:val="28"/>
         </w:rPr>
         <w:t> </w:t>
       </w:r>
@@ -4198,6 +3453,7 @@
           <w:color w:val="000000"/>
           <w:spacing w:val="-4"/>
           <w:sz w:val="28"/>
+          <w:szCs w:val="28"/>
         </w:rPr>
         <w:t>RECHERCHE</w:t>
       </w:r>
@@ -4208,7 +3464,10 @@
         <w:ind w:left="1134" w:hanging="3"/>
         <w:jc w:val="both"/>
         <w:rPr>
-          <w:b/>
+          <w:rFonts w:ascii="Times New Roman" w:hAnsi="Times New Roman" w:cs="Times New Roman"/>
+          <w:b/>
+          <w:sz w:val="28"/>
+          <w:szCs w:val="28"/>
         </w:rPr>
       </w:pPr>
     </w:p>
@@ -4223,7 +3482,10 @@
         <w:ind w:left="1134" w:hanging="3"/>
         <w:jc w:val="both"/>
         <w:rPr>
-          <w:b/>
+          <w:rFonts w:ascii="Times New Roman" w:hAnsi="Times New Roman" w:cs="Times New Roman"/>
+          <w:b/>
+          <w:sz w:val="28"/>
+          <w:szCs w:val="28"/>
         </w:rPr>
       </w:pPr>
       <w:r>
@@ -4234,17 +3496,19 @@
           <w:color w:val="000000"/>
           <w:spacing w:val="-3"/>
           <w:sz w:val="28"/>
+          <w:szCs w:val="28"/>
         </w:rPr>
         <w:t>Objectif</w:t>
       </w:r>
       <w:r>
         <w:rPr>
-          <w:rFonts w:ascii="Calibri" w:hAnsi="Calibri" w:cs="Calibri"/>
+          <w:rFonts w:ascii="Times New Roman" w:hAnsi="Times New Roman" w:cs="Times New Roman"/>
           <w:b/>
           <w:noProof/>
           <w:color w:val="000000"/>
           <w:spacing w:val="5"/>
           <w:sz w:val="28"/>
+          <w:szCs w:val="28"/>
         </w:rPr>
         <w:t> </w:t>
       </w:r>
@@ -4256,6 +3520,7 @@
           <w:color w:val="000000"/>
           <w:spacing w:val="-3"/>
           <w:sz w:val="28"/>
+          <w:szCs w:val="28"/>
         </w:rPr>
         <w:t>global</w:t>
       </w:r>
@@ -4265,112 +3530,18 @@
         <w:ind w:left="1134" w:hanging="3"/>
         <w:jc w:val="both"/>
         <w:rPr>
-          <w:sz w:val="28"/>
-          <w:szCs w:val="28"/>
-        </w:rPr>
-      </w:pPr>
-      <w:r>
-        <w:rPr>
-          <w:sz w:val="28"/>
-          <w:szCs w:val="28"/>
-        </w:rPr>
-        <w:t>L’objectif global de ce projet est d’installer et configurer un serveur regrou</w:t>
-      </w:r>
-      <w:r>
-        <w:rPr>
-          <w:sz w:val="28"/>
-          <w:szCs w:val="28"/>
-        </w:rPr>
-        <w:t xml:space="preserve">pant divers outils </w:t>
-      </w:r>
-      <w:r>
-        <w:rPr>
-          <w:sz w:val="28"/>
-          <w:szCs w:val="28"/>
-        </w:rPr>
-        <w:t>couramment utilisés dans le cadre d’uti</w:t>
-      </w:r>
-      <w:r>
-        <w:rPr>
-          <w:rFonts w:ascii="Calibri" w:hAnsi="Calibri" w:cs="Calibri"/>
-          <w:sz w:val="28"/>
-          <w:szCs w:val="28"/>
-        </w:rPr>
-        <w:t>l</w:t>
-      </w:r>
-      <w:r>
-        <w:rPr>
-          <w:sz w:val="28"/>
-          <w:szCs w:val="28"/>
-        </w:rPr>
-        <w:t xml:space="preserve">isation des </w:t>
-      </w:r>
-      <w:r>
-        <w:rPr>
-          <w:sz w:val="28"/>
-          <w:szCs w:val="28"/>
-        </w:rPr>
-        <w:t>proc</w:t>
-      </w:r>
-      <w:r>
-        <w:rPr>
-          <w:rFonts w:ascii="Calibri" w:hAnsi="Calibri" w:cs="Calibri"/>
-          <w:sz w:val="28"/>
-          <w:szCs w:val="28"/>
-        </w:rPr>
-        <w:t>é</w:t>
-      </w:r>
-      <w:r>
-        <w:rPr>
-          <w:sz w:val="28"/>
-          <w:szCs w:val="28"/>
-        </w:rPr>
-        <w:t>dures d</w:t>
-      </w:r>
-      <w:r>
-        <w:rPr>
-          <w:rFonts w:ascii="Calibri" w:hAnsi="Calibri" w:cs="Calibri"/>
-          <w:sz w:val="28"/>
-          <w:szCs w:val="28"/>
-        </w:rPr>
-        <w:t>’</w:t>
-      </w:r>
-      <w:r>
-        <w:rPr>
-          <w:sz w:val="28"/>
-          <w:szCs w:val="28"/>
-        </w:rPr>
-        <w:t>int</w:t>
-      </w:r>
-      <w:r>
-        <w:rPr>
-          <w:rFonts w:ascii="Calibri" w:hAnsi="Calibri" w:cs="Calibri"/>
-          <w:sz w:val="28"/>
-          <w:szCs w:val="28"/>
-        </w:rPr>
-        <w:t>é</w:t>
-      </w:r>
-      <w:r>
-        <w:rPr>
-          <w:sz w:val="28"/>
-          <w:szCs w:val="28"/>
-        </w:rPr>
-        <w:t>gration continue et de qualit</w:t>
-      </w:r>
-      <w:r>
-        <w:rPr>
-          <w:rFonts w:ascii="Calibri" w:hAnsi="Calibri" w:cs="Calibri"/>
-          <w:sz w:val="28"/>
-          <w:szCs w:val="28"/>
-        </w:rPr>
-        <w:t>é</w:t>
-      </w:r>
-      <w:r>
-        <w:rPr>
-          <w:sz w:val="28"/>
-          <w:szCs w:val="28"/>
-        </w:rPr>
-        <w:t xml:space="preserve"> de code.</w:t>
+          <w:rFonts w:ascii="Times New Roman" w:hAnsi="Times New Roman" w:cs="Times New Roman"/>
+          <w:sz w:val="28"/>
+          <w:szCs w:val="28"/>
+        </w:rPr>
+      </w:pPr>
+      <w:r>
+        <w:rPr>
+          <w:rFonts w:ascii="Times New Roman" w:hAnsi="Times New Roman" w:cs="Times New Roman"/>
+          <w:sz w:val="28"/>
+          <w:szCs w:val="28"/>
+        </w:rPr>
+        <w:t>L’objectif global de ce projet est d’installer et configurer un serveur regroupant divers outils couramment utilisés dans le cadre d’utilisation des procédures d’intégration continue et de qualité de code.</w:t>
       </w:r>
     </w:p>
     <w:p>
@@ -4401,7 +3572,6 @@
           <w:spacing w:val="-3"/>
           <w:sz w:val="28"/>
         </w:rPr>
-        <w:lastRenderedPageBreak/>
         <w:t>Objectifs</w:t>
       </w:r>
       <w:r>
@@ -4449,6 +3619,7 @@
           <w:sz w:val="28"/>
           <w:szCs w:val="28"/>
         </w:rPr>
+        <w:lastRenderedPageBreak/>
         <w:t>Faire un état des lieux sur l’IC</w:t>
       </w:r>
     </w:p>
@@ -4474,23 +3645,47 @@
           <w:sz w:val="28"/>
           <w:szCs w:val="28"/>
         </w:rPr>
-        <w:t>L’installation</w:t>
-      </w:r>
-      <w:r>
-        <w:rPr>
-          <w:rFonts w:ascii="Times New Roman" w:hAnsi="Times New Roman" w:cs="Times New Roman"/>
-          <w:sz w:val="28"/>
-          <w:szCs w:val="28"/>
-        </w:rPr>
-        <w:t xml:space="preserve"> et la configuration </w:t>
-      </w:r>
-      <w:r>
-        <w:rPr>
-          <w:rFonts w:ascii="Times New Roman" w:hAnsi="Times New Roman" w:cs="Times New Roman"/>
-          <w:sz w:val="28"/>
-          <w:szCs w:val="28"/>
-        </w:rPr>
-        <w:t>d’unserveurd’intégration</w:t>
+        <w:t xml:space="preserve">L’installation et la configuration </w:t>
+      </w:r>
+      <w:r>
+        <w:rPr>
+          <w:rFonts w:ascii="Times New Roman" w:hAnsi="Times New Roman" w:cs="Times New Roman"/>
+          <w:sz w:val="28"/>
+          <w:szCs w:val="28"/>
+        </w:rPr>
+        <w:t>d’un</w:t>
+      </w:r>
+      <w:r>
+        <w:rPr>
+          <w:rFonts w:ascii="Times New Roman" w:hAnsi="Times New Roman" w:cs="Times New Roman"/>
+          <w:sz w:val="28"/>
+          <w:szCs w:val="28"/>
+        </w:rPr>
+        <w:t xml:space="preserve"> </w:t>
+      </w:r>
+      <w:r>
+        <w:rPr>
+          <w:rFonts w:ascii="Times New Roman" w:hAnsi="Times New Roman" w:cs="Times New Roman"/>
+          <w:sz w:val="28"/>
+          <w:szCs w:val="28"/>
+        </w:rPr>
+        <w:t>serveur</w:t>
+      </w:r>
+      <w:r>
+        <w:rPr>
+          <w:rFonts w:ascii="Times New Roman" w:hAnsi="Times New Roman" w:cs="Times New Roman"/>
+          <w:sz w:val="28"/>
+          <w:szCs w:val="28"/>
+        </w:rPr>
+        <w:t xml:space="preserve"> </w:t>
+      </w:r>
+      <w:r>
+        <w:rPr>
+          <w:rFonts w:ascii="Times New Roman" w:hAnsi="Times New Roman" w:cs="Times New Roman"/>
+          <w:sz w:val="28"/>
+          <w:szCs w:val="28"/>
+        </w:rPr>
+        <w:t>d’intégration</w:t>
       </w:r>
       <w:r>
         <w:rPr>
@@ -4523,23 +3718,31 @@
           <w:sz w:val="28"/>
           <w:szCs w:val="28"/>
         </w:rPr>
-        <w:t>L’installation</w:t>
-      </w:r>
-      <w:r>
-        <w:rPr>
-          <w:rFonts w:ascii="Times New Roman" w:hAnsi="Times New Roman" w:cs="Times New Roman"/>
-          <w:sz w:val="28"/>
-          <w:szCs w:val="28"/>
-        </w:rPr>
-        <w:t xml:space="preserve"> et la configuration </w:t>
-      </w:r>
-      <w:r>
-        <w:rPr>
-          <w:rFonts w:ascii="Times New Roman" w:hAnsi="Times New Roman" w:cs="Times New Roman"/>
-          <w:sz w:val="28"/>
-          <w:szCs w:val="28"/>
-        </w:rPr>
-        <w:t>d’unserveur</w:t>
+        <w:t xml:space="preserve">L’installation et la configuration </w:t>
+      </w:r>
+      <w:r>
+        <w:rPr>
+          <w:rFonts w:ascii="Times New Roman" w:hAnsi="Times New Roman" w:cs="Times New Roman"/>
+          <w:sz w:val="28"/>
+          <w:szCs w:val="28"/>
+        </w:rPr>
+        <w:t>d’un</w:t>
+      </w:r>
+      <w:r>
+        <w:rPr>
+          <w:rFonts w:ascii="Times New Roman" w:hAnsi="Times New Roman" w:cs="Times New Roman"/>
+          <w:sz w:val="28"/>
+          <w:szCs w:val="28"/>
+        </w:rPr>
+        <w:t xml:space="preserve"> </w:t>
+      </w:r>
+      <w:r>
+        <w:rPr>
+          <w:rFonts w:ascii="Times New Roman" w:hAnsi="Times New Roman" w:cs="Times New Roman"/>
+          <w:sz w:val="28"/>
+          <w:szCs w:val="28"/>
+        </w:rPr>
+        <w:t>serveur</w:t>
       </w:r>
       <w:r>
         <w:rPr>
@@ -4572,39 +3775,39 @@
           <w:sz w:val="28"/>
           <w:szCs w:val="28"/>
         </w:rPr>
-        <w:t>L’installation</w:t>
-      </w:r>
-      <w:r>
-        <w:rPr>
-          <w:rFonts w:ascii="Times New Roman" w:hAnsi="Times New Roman" w:cs="Times New Roman"/>
-          <w:sz w:val="28"/>
-          <w:szCs w:val="28"/>
-        </w:rPr>
-        <w:t xml:space="preserve"> et la configuration </w:t>
-      </w:r>
-      <w:r>
-        <w:rPr>
-          <w:rFonts w:ascii="Times New Roman" w:hAnsi="Times New Roman" w:cs="Times New Roman"/>
-          <w:sz w:val="28"/>
-          <w:szCs w:val="28"/>
-        </w:rPr>
-        <w:t>d’unserveur</w:t>
-      </w:r>
-      <w:r>
-        <w:rPr>
-          <w:rFonts w:ascii="Times New Roman" w:hAnsi="Times New Roman" w:cs="Times New Roman"/>
-          <w:sz w:val="28"/>
-          <w:szCs w:val="28"/>
-        </w:rPr>
-        <w:t xml:space="preserve"> de base de </w:t>
-      </w:r>
-      <w:r>
-        <w:rPr>
-          <w:rFonts w:ascii="Times New Roman" w:hAnsi="Times New Roman" w:cs="Times New Roman"/>
-          <w:sz w:val="28"/>
-          <w:szCs w:val="28"/>
-        </w:rPr>
-        <w:t>données</w:t>
+        <w:t xml:space="preserve">L’installation et la configuration </w:t>
+      </w:r>
+      <w:r>
+        <w:rPr>
+          <w:rFonts w:ascii="Times New Roman" w:hAnsi="Times New Roman" w:cs="Times New Roman"/>
+          <w:sz w:val="28"/>
+          <w:szCs w:val="28"/>
+        </w:rPr>
+        <w:t>d’un</w:t>
+      </w:r>
+      <w:r>
+        <w:rPr>
+          <w:rFonts w:ascii="Times New Roman" w:hAnsi="Times New Roman" w:cs="Times New Roman"/>
+          <w:sz w:val="28"/>
+          <w:szCs w:val="28"/>
+        </w:rPr>
+        <w:t xml:space="preserve"> </w:t>
+      </w:r>
+      <w:r>
+        <w:rPr>
+          <w:rFonts w:ascii="Times New Roman" w:hAnsi="Times New Roman" w:cs="Times New Roman"/>
+          <w:sz w:val="28"/>
+          <w:szCs w:val="28"/>
+        </w:rPr>
+        <w:t>serveur</w:t>
+      </w:r>
+      <w:r>
+        <w:rPr>
+          <w:rFonts w:ascii="Times New Roman" w:hAnsi="Times New Roman" w:cs="Times New Roman"/>
+          <w:sz w:val="28"/>
+          <w:szCs w:val="28"/>
+        </w:rPr>
+        <w:t xml:space="preserve"> de base de données</w:t>
       </w:r>
     </w:p>
     <w:p>
@@ -4629,15 +3832,7 @@
           <w:sz w:val="28"/>
           <w:szCs w:val="28"/>
         </w:rPr>
-        <w:t>L’installation</w:t>
-      </w:r>
-      <w:r>
-        <w:rPr>
-          <w:rFonts w:ascii="Times New Roman" w:hAnsi="Times New Roman" w:cs="Times New Roman"/>
-          <w:sz w:val="28"/>
-          <w:szCs w:val="28"/>
-        </w:rPr>
-        <w:t xml:space="preserve"> et la configuration </w:t>
+        <w:t xml:space="preserve">L’installation et la configuration </w:t>
       </w:r>
       <w:r>
         <w:rPr>
@@ -4889,50 +4084,7 @@
           <w:spacing w:val="-3"/>
           <w:sz w:val="28"/>
         </w:rPr>
-        <w:t>temps</w:t>
-      </w:r>
-      <w:r>
-        <w:rPr>
-          <w:rFonts w:ascii="Times New Roman" w:hAnsi="Times New Roman" w:cs="Times New Roman"/>
-          <w:b/>
-          <w:noProof/>
-          <w:color w:val="000000"/>
-          <w:spacing w:val="-3"/>
-          <w:sz w:val="28"/>
-        </w:rPr>
-        <w:t> :</w:t>
-      </w:r>
-      <w:r>
-        <w:rPr>
-          <w:rFonts w:ascii="Times New Roman" w:hAnsi="Times New Roman" w:cs="Times New Roman"/>
-          <w:sz w:val="28"/>
-          <w:szCs w:val="28"/>
-        </w:rPr>
-        <w:t xml:space="preserve"> on</w:t>
-      </w:r>
-      <w:r>
-        <w:rPr>
-          <w:rFonts w:ascii="Times New Roman" w:hAnsi="Times New Roman" w:cs="Times New Roman"/>
-          <w:sz w:val="28"/>
-          <w:szCs w:val="28"/>
-        </w:rPr>
-        <w:t xml:space="preserve"> pense que tant qu’il y aura de la programmation, l’intégration continue continuera d’exister</w:t>
-      </w:r>
-      <w:r>
-        <w:rPr>
-          <w:rFonts w:ascii="Times New Roman" w:hAnsi="Times New Roman" w:cs="Times New Roman"/>
-          <w:sz w:val="28"/>
-          <w:szCs w:val="28"/>
-        </w:rPr>
-        <w:t>.</w:t>
-      </w:r>
-      <w:r>
-        <w:rPr>
-          <w:rFonts w:ascii="Times New Roman" w:hAnsi="Times New Roman" w:cs="Times New Roman"/>
-          <w:sz w:val="28"/>
-          <w:szCs w:val="28"/>
-        </w:rPr>
-        <w:t xml:space="preserve"> Le sujet est</w:t>
+        <w:t>temps :</w:t>
       </w:r>
       <w:r>
         <w:rPr>
@@ -4941,6 +4093,30 @@
           <w:szCs w:val="28"/>
         </w:rPr>
         <w:t xml:space="preserve"> </w:t>
+      </w:r>
+      <w:r>
+        <w:rPr>
+          <w:rFonts w:ascii="Times New Roman" w:hAnsi="Times New Roman" w:cs="Times New Roman"/>
+          <w:sz w:val="28"/>
+          <w:szCs w:val="28"/>
+        </w:rPr>
+        <w:t>Nous pensons</w:t>
+      </w:r>
+      <w:r>
+        <w:rPr>
+          <w:rFonts w:ascii="Times New Roman" w:hAnsi="Times New Roman" w:cs="Times New Roman"/>
+          <w:sz w:val="28"/>
+          <w:szCs w:val="28"/>
+        </w:rPr>
+        <w:t xml:space="preserve"> que tant qu’il y aura de la programmation, l’intégration continue </w:t>
+      </w:r>
+      <w:r>
+        <w:rPr>
+          <w:rFonts w:ascii="Times New Roman" w:hAnsi="Times New Roman" w:cs="Times New Roman"/>
+          <w:sz w:val="28"/>
+          <w:szCs w:val="28"/>
+        </w:rPr>
+        <w:t xml:space="preserve">subsistera toujours. Le sujet est </w:t>
       </w:r>
       <w:r>
         <w:rPr>
@@ -5045,18 +4221,17 @@
           <w:spacing w:val="-3"/>
           <w:sz w:val="28"/>
         </w:rPr>
-        <w:t>l’espace</w:t>
-      </w:r>
-      <w:r>
-        <w:rPr>
-          <w:rFonts w:ascii="Times New Roman" w:hAnsi="Times New Roman" w:cs="Times New Roman"/>
-          <w:b/>
+        <w:t>l’espace :</w:t>
+      </w:r>
+      <w:r>
+        <w:rPr>
+          <w:rFonts w:ascii="Times New Roman" w:hAnsi="Times New Roman" w:cs="Times New Roman"/>
           <w:noProof/>
           <w:color w:val="000000"/>
           <w:spacing w:val="-3"/>
           <w:sz w:val="28"/>
         </w:rPr>
-        <w:t> :</w:t>
+        <w:t xml:space="preserve"> les systemes d’IC concernent u</w:t>
       </w:r>
       <w:r>
         <w:rPr>
@@ -5066,7 +4241,7 @@
           <w:spacing w:val="-3"/>
           <w:sz w:val="28"/>
         </w:rPr>
-        <w:t xml:space="preserve"> les systemes d’IC </w:t>
+        <w:t>n programmeur solitaire voire to</w:t>
       </w:r>
       <w:r>
         <w:rPr>
@@ -5076,7 +4251,7 @@
           <w:spacing w:val="-3"/>
           <w:sz w:val="28"/>
         </w:rPr>
-        <w:t>concerne</w:t>
+        <w:t>ute une</w:t>
       </w:r>
       <w:r>
         <w:rPr>
@@ -5086,7 +4261,7 @@
           <w:spacing w:val="-3"/>
           <w:sz w:val="28"/>
         </w:rPr>
-        <w:t xml:space="preserve">nt </w:t>
+        <w:t xml:space="preserve"> </w:t>
       </w:r>
       <w:r>
         <w:rPr>
@@ -5096,7 +4271,7 @@
           <w:spacing w:val="-3"/>
           <w:sz w:val="28"/>
         </w:rPr>
-        <w:t>u</w:t>
+        <w:t>maison d</w:t>
       </w:r>
       <w:r>
         <w:rPr>
@@ -5106,7 +4281,7 @@
           <w:spacing w:val="-3"/>
           <w:sz w:val="28"/>
         </w:rPr>
-        <w:t xml:space="preserve">n programmeur solitaire voir </w:t>
+        <w:t>’</w:t>
       </w:r>
       <w:r>
         <w:rPr>
@@ -5116,7 +4291,7 @@
           <w:spacing w:val="-3"/>
           <w:sz w:val="28"/>
         </w:rPr>
-        <w:t xml:space="preserve"> toutute unemaison dédition de logiciel. </w:t>
+        <w:t xml:space="preserve">édition de logiciel. </w:t>
       </w:r>
       <w:r>
         <w:rPr>
@@ -5126,7 +4301,7 @@
           <w:szCs w:val="28"/>
           <w:lang w:eastAsia="en-US"/>
         </w:rPr>
-        <w:t>Toute équipe de développement professionnelle, quelque soit sa</w:t>
+        <w:t xml:space="preserve">Toute équipe de développement professionnelle, </w:t>
       </w:r>
       <w:r>
         <w:rPr>
@@ -5136,7 +4311,7 @@
           <w:szCs w:val="28"/>
           <w:lang w:eastAsia="en-US"/>
         </w:rPr>
-        <w:t xml:space="preserve"> </w:t>
+        <w:t>quel</w:t>
       </w:r>
       <w:r>
         <w:rPr>
@@ -5146,7 +4321,7 @@
           <w:szCs w:val="28"/>
           <w:lang w:eastAsia="en-US"/>
         </w:rPr>
-        <w:t xml:space="preserve">taille, devrait mettre en </w:t>
+        <w:t>que soit sa</w:t>
       </w:r>
       <w:r>
         <w:rPr>
@@ -5156,7 +4331,7 @@
           <w:szCs w:val="28"/>
           <w:lang w:eastAsia="en-US"/>
         </w:rPr>
-        <w:t>œuvre</w:t>
+        <w:t xml:space="preserve"> </w:t>
       </w:r>
       <w:r>
         <w:rPr>
@@ -5166,7 +4341,7 @@
           <w:szCs w:val="28"/>
           <w:lang w:eastAsia="en-US"/>
         </w:rPr>
-        <w:t xml:space="preserve"> l'IC</w:t>
+        <w:t>taille, devrait mettre en œuvre l'IC</w:t>
       </w:r>
       <w:r>
         <w:rPr>
@@ -5272,18 +4447,7 @@
           <w:spacing w:val="-3"/>
           <w:sz w:val="28"/>
         </w:rPr>
-        <w:t>domaine</w:t>
-      </w:r>
-      <w:r>
-        <w:rPr>
-          <w:rFonts w:ascii="Times New Roman" w:hAnsi="Times New Roman" w:cs="Times New Roman"/>
-          <w:b/>
-          <w:noProof/>
-          <w:color w:val="000000"/>
-          <w:spacing w:val="-3"/>
-          <w:sz w:val="28"/>
-        </w:rPr>
-        <w:t> :</w:t>
+        <w:t>domaine :</w:t>
       </w:r>
       <w:r>
         <w:rPr>
@@ -5637,79 +4801,17 @@
           <w:szCs w:val="28"/>
           <w:lang w:eastAsia="fr-FR"/>
         </w:rPr>
-        <w:t>L’intégration</w:t>
-      </w:r>
-      <w:r>
-        <w:rPr>
-          <w:rFonts w:ascii="Times New Roman" w:eastAsia="Times New Roman" w:hAnsi="Times New Roman" w:cs="Times New Roman"/>
-          <w:b/>
+        <w:t>L’intégration continue </w:t>
+      </w:r>
+      <w:r>
+        <w:rPr>
+          <w:rFonts w:ascii="Times New Roman" w:eastAsia="Times New Roman" w:hAnsi="Times New Roman" w:cs="Times New Roman"/>
           <w:iCs/>
           <w:sz w:val="28"/>
           <w:szCs w:val="28"/>
           <w:lang w:eastAsia="fr-FR"/>
         </w:rPr>
-        <w:t xml:space="preserve"> continue</w:t>
-      </w:r>
-      <w:r>
-        <w:rPr>
-          <w:rFonts w:ascii="Times New Roman" w:eastAsia="Times New Roman" w:hAnsi="Times New Roman" w:cs="Times New Roman"/>
-          <w:b/>
-          <w:iCs/>
-          <w:sz w:val="28"/>
-          <w:szCs w:val="28"/>
-          <w:lang w:eastAsia="fr-FR"/>
-        </w:rPr>
-        <w:t> </w:t>
-      </w:r>
-      <w:r>
-        <w:rPr>
-          <w:rFonts w:ascii="Times New Roman" w:eastAsia="Times New Roman" w:hAnsi="Times New Roman" w:cs="Times New Roman"/>
-          <w:iCs/>
-          <w:sz w:val="28"/>
-          <w:szCs w:val="28"/>
-          <w:lang w:eastAsia="fr-FR"/>
-        </w:rPr>
-        <w:t>: L’intégration</w:t>
-      </w:r>
-      <w:r>
-        <w:rPr>
-          <w:rFonts w:ascii="Times New Roman" w:eastAsia="Times New Roman" w:hAnsi="Times New Roman" w:cs="Times New Roman"/>
-          <w:iCs/>
-          <w:sz w:val="28"/>
-          <w:szCs w:val="28"/>
-          <w:lang w:eastAsia="fr-FR"/>
-        </w:rPr>
-        <w:t xml:space="preserve"> continue est une pratique de développement de logiciels où les membres d'une équipe intègrent fréquemment leur travail, généralement chaque personne s'intègre au moins une fois par jour, ce qui entraîne des intégrations multiples par jour</w:t>
-      </w:r>
-      <w:r>
-        <w:rPr>
-          <w:rFonts w:ascii="Times New Roman" w:eastAsia="Times New Roman" w:hAnsi="Times New Roman" w:cs="Times New Roman"/>
-          <w:iCs/>
-          <w:sz w:val="28"/>
-          <w:szCs w:val="28"/>
-          <w:lang w:eastAsia="fr-FR"/>
-        </w:rPr>
-        <w:t>. [</w:t>
-      </w:r>
-      <w:r>
-        <w:rPr>
-          <w:rFonts w:ascii="Times New Roman" w:eastAsia="Times New Roman" w:hAnsi="Times New Roman" w:cs="Times New Roman"/>
-          <w:iCs/>
-          <w:sz w:val="28"/>
-          <w:szCs w:val="28"/>
-          <w:lang w:eastAsia="fr-FR"/>
-        </w:rPr>
-        <w:t>2</w:t>
-      </w:r>
-      <w:r>
-        <w:rPr>
-          <w:rFonts w:ascii="Times New Roman" w:eastAsia="Times New Roman" w:hAnsi="Times New Roman" w:cs="Times New Roman"/>
-          <w:iCs/>
-          <w:sz w:val="28"/>
-          <w:szCs w:val="28"/>
-          <w:lang w:eastAsia="fr-FR"/>
-        </w:rPr>
-        <w:t>]</w:t>
+        <w:t>: L’intégration continue est une pratique de développement de logiciels où les membres d'une équipe intègrent fréquemment leur travail, généralement chaque personne s'intègre au moins une fois par jour, ce qui entraîne des intégrations multiples par jour. [2]</w:t>
       </w:r>
     </w:p>
     <w:p>
@@ -5736,7 +4838,6 @@
           <w:spacing w:val="-3"/>
           <w:sz w:val="28"/>
         </w:rPr>
-        <w:lastRenderedPageBreak/>
         <w:t>Un gestionnaire de version</w:t>
       </w:r>
       <w:r>
@@ -5746,7 +4847,7 @@
           <w:spacing w:val="-3"/>
           <w:sz w:val="28"/>
         </w:rPr>
-        <w:t xml:space="preserve"> est un système qui enregistre l’évolution d’un ﬁchier ou d’un ensemble de ﬁchiers au cours du temps de manière à ce qu’on puisse rappeler une version antérieure d’un ﬁchier à tout moment.</w:t>
+        <w:t xml:space="preserve"> est un système qui enregistre l’évolution d’un ﬁchier ou d’un </w:t>
       </w:r>
       <w:r>
         <w:rPr>
@@ -5755,10 +4856,18 @@
           <w:spacing w:val="-3"/>
           <w:sz w:val="28"/>
         </w:rPr>
+        <w:lastRenderedPageBreak/>
+        <w:t>ensemble de ﬁchiers au cours du temps de manière à ce qu’on puisse rappeler une version antérieure d’un ﬁchier à tout moment.</w:t>
+      </w:r>
+      <w:r>
+        <w:rPr>
+          <w:rFonts w:ascii="Times New Roman" w:hAnsi="Times New Roman" w:cs="Times New Roman"/>
+          <w:noProof/>
+          <w:spacing w:val="-3"/>
+          <w:sz w:val="28"/>
+        </w:rPr>
         <w:t>[3]</w:t>
       </w:r>
-      <w:bookmarkStart w:id="0" w:name="_GoBack"/>
-      <w:bookmarkEnd w:id="0"/>
     </w:p>
     <w:p>
       <w:pPr>
@@ -5796,17 +4905,7 @@
           <w:sz w:val="28"/>
           <w:szCs w:val="28"/>
         </w:rPr>
-        <w:t>L</w:t>
-      </w:r>
-      <w:r>
-        <w:rPr>
-          <w:rFonts w:ascii="Times New Roman" w:hAnsi="Times New Roman" w:cs="Times New Roman"/>
-          <w:b/>
-          <w:bCs/>
-          <w:sz w:val="28"/>
-          <w:szCs w:val="28"/>
-        </w:rPr>
-        <w:t xml:space="preserve">ogiciel de gestion de </w:t>
+        <w:t xml:space="preserve">Logiciel de gestion de </w:t>
       </w:r>
       <w:hyperlink r:id="rId11" w:tooltip="Version d'un logiciel" w:history="1">
         <w:r>
@@ -5850,16 +4949,7 @@
           <w:sz w:val="28"/>
           <w:szCs w:val="28"/>
         </w:rPr>
-        <w:t xml:space="preserve">) </w:t>
-      </w:r>
-      <w:r>
-        <w:rPr>
-          <w:rFonts w:ascii="Times New Roman" w:hAnsi="Times New Roman" w:cs="Times New Roman"/>
-          <w:color w:val="000000" w:themeColor="text1"/>
-          <w:sz w:val="28"/>
-          <w:szCs w:val="28"/>
-        </w:rPr>
-        <w:t xml:space="preserve"> ou </w:t>
+        <w:t xml:space="preserve">)  ou </w:t>
       </w:r>
       <w:r>
         <w:rPr>
@@ -5938,17 +5028,7 @@
           <w:sz w:val="28"/>
           <w:szCs w:val="28"/>
         </w:rPr>
-        <w:t xml:space="preserve"> unitaires </w:t>
-      </w:r>
-      <w:r>
-        <w:rPr>
-          <w:rFonts w:ascii="Times New Roman" w:hAnsi="Times New Roman" w:cs="Times New Roman"/>
-          <w:b/>
-          <w:color w:val="000000" w:themeColor="text1"/>
-          <w:sz w:val="28"/>
-          <w:szCs w:val="28"/>
-        </w:rPr>
-        <w:t>:</w:t>
+        <w:t xml:space="preserve"> unitaires :</w:t>
       </w:r>
       <w:r>
         <w:rPr>
@@ -5966,16 +5046,7 @@
           <w:sz w:val="28"/>
           <w:szCs w:val="28"/>
         </w:rPr>
-        <w:t>ogramme (classe, méthode, etc.)</w:t>
-      </w:r>
-      <w:r>
-        <w:rPr>
-          <w:rFonts w:ascii="Times New Roman" w:hAnsi="Times New Roman" w:cs="Times New Roman"/>
-          <w:color w:val="000000" w:themeColor="text1"/>
-          <w:sz w:val="28"/>
-          <w:szCs w:val="28"/>
-        </w:rPr>
-        <w:t>[4]</w:t>
+        <w:t>ogramme (classe, méthode, etc.)[4]</w:t>
       </w:r>
     </w:p>
     <w:p>
@@ -6045,16 +5116,7 @@
           <w:sz w:val="28"/>
           <w:szCs w:val="28"/>
         </w:rPr>
-        <w:t>:</w:t>
-      </w:r>
-      <w:r>
-        <w:rPr>
-          <w:rFonts w:ascii="Times New Roman" w:hAnsi="Times New Roman" w:cs="Times New Roman"/>
-          <w:color w:val="000000" w:themeColor="text1"/>
-          <w:sz w:val="28"/>
-          <w:szCs w:val="28"/>
-        </w:rPr>
-        <w:t xml:space="preserve"> </w:t>
+        <w:t xml:space="preserve">: </w:t>
       </w:r>
       <w:r>
         <w:rPr>
@@ -6179,17 +5241,7 @@
           <w:szCs w:val="28"/>
           <w:lang w:eastAsia="fr-FR"/>
         </w:rPr>
-        <w:t xml:space="preserve">: </w:t>
-      </w:r>
-      <w:r>
-        <w:rPr>
-          <w:rFonts w:ascii="Times New Roman" w:eastAsia="Times New Roman" w:hAnsi="Times New Roman" w:cs="Times New Roman"/>
-          <w:kern w:val="0"/>
-          <w:sz w:val="28"/>
-          <w:szCs w:val="28"/>
-          <w:lang w:eastAsia="fr-FR"/>
-        </w:rPr>
-        <w:t>Endroit où sont stockés les différents artefacts, les librairies, etc.</w:t>
+        <w:t>: Endroit où sont stockés les différents artefacts, les librairies, etc.</w:t>
       </w:r>
     </w:p>
     <w:p>
@@ -6258,15 +5310,7 @@
           <w:sz w:val="28"/>
           <w:szCs w:val="28"/>
         </w:rPr>
-        <w:t xml:space="preserve"> [</w:t>
-      </w:r>
-      <w:r>
-        <w:rPr>
-          <w:rFonts w:ascii="Times New Roman" w:hAnsi="Times New Roman" w:cs="Times New Roman"/>
-          <w:sz w:val="28"/>
-          <w:szCs w:val="28"/>
-        </w:rPr>
-        <w:t>2]</w:t>
+        <w:t xml:space="preserve"> [2]</w:t>
       </w:r>
       <w:r>
         <w:rPr>
@@ -6594,7 +5638,6 @@
           <w:sz w:val="28"/>
           <w:szCs w:val="28"/>
         </w:rPr>
-        <w:lastRenderedPageBreak/>
         <w:t>L’intégration classique et l’intégration continue</w:t>
       </w:r>
     </w:p>
@@ -6615,6 +5658,7 @@
           <w:sz w:val="28"/>
           <w:szCs w:val="28"/>
         </w:rPr>
+        <w:lastRenderedPageBreak/>
         <w:t>L’intégration classique intervient dans la dernière phase du développement du logiciel. Cette Phase consiste à assembler les modules constituant l’ensemble du projet. Ces modules sont déjà testés unitairement. C’est après leur assemblage que s’effectue les tests d’intégration puis les tests de validation</w:t>
       </w:r>
       <w:r>
@@ -6667,18 +5711,15 @@
           <w:szCs w:val="20"/>
         </w:rPr>
       </w:pPr>
-      <w:bookmarkStart w:id="1" w:name="1"/>
-      <w:bookmarkEnd w:id="1"/>
-      <w:r>
-        <w:rPr>
-          <w:rFonts w:ascii="Times New Roman" w:hAnsi="Times New Roman" w:cs="Times New Roman"/>
+      <w:bookmarkStart w:id="0" w:name="1"/>
+      <w:bookmarkEnd w:id="0"/>
+      <w:r>
+        <w:rPr>
           <w:noProof/>
-          <w:sz w:val="20"/>
-          <w:szCs w:val="20"/>
-          <w:lang w:eastAsia="fr-FR"/>
         </w:rPr>
         <w:pict>
-          <v:rect id="Rectangle 4" o:spid="_x0000_s1027" style="position:absolute;left:0;text-align:left;margin-left:13.9pt;margin-top:127.35pt;width:115.6pt;height:63.95pt;z-index:251660288;visibility:visible;mso-width-relative:margin;mso-height-relative:margin;v-text-anchor:middle" o:gfxdata="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" fillcolor="white [3212]" strokecolor="white [3212]" strokeweight="2pt">
+          <v:rect id="Rectangle 4" o:spid="_x0000_s1030" style="position:absolute;left:0;text-align:left;margin-left:13.9pt;margin-top:127.35pt;width:115.6pt;height:63.95pt;z-index:251660288;visibility:visible;mso-wrap-style:square;mso-width-percent:0;mso-height-percent:0;mso-wrap-distance-left:9pt;mso-wrap-distance-top:0;mso-wrap-distance-right:9pt;mso-wrap-distance-bottom:0;mso-position-horizontal:absolute;mso-position-horizontal-relative:text;mso-position-vertical:absolute;mso-position-vertical-relative:text;mso-width-percent:0;mso-height-percent:0;mso-width-relative:margin;mso-height-relative:margin;v-text-anchor:middle" o:gfxdata="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" fillcolor="white [3212]" strokecolor="white [3212]" strokeweight="2pt">
+            <v:path arrowok="t"/>
             <v:textbox>
               <w:txbxContent>
                 <w:p>
@@ -6710,15 +5751,12 @@
       </w:r>
       <w:r>
         <w:rPr>
-          <w:rFonts w:ascii="Times New Roman" w:hAnsi="Times New Roman" w:cs="Times New Roman"/>
           <w:noProof/>
-          <w:sz w:val="20"/>
-          <w:szCs w:val="20"/>
-          <w:lang w:eastAsia="fr-FR"/>
         </w:rPr>
         <w:pict>
-          <v:rect id="Rectangle 3" o:spid="_x0000_s1026" style="position:absolute;left:0;text-align:left;margin-left:-5.25pt;margin-top:14.5pt;width:143.2pt;height:59.3pt;z-index:251659264;visibility:visible;mso-position-horizontal-relative:page;mso-width-relative:margin;mso-height-relative:margin;v-text-anchor:middle" o:gfxdata="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" fillcolor="white [3212]" strokecolor="white [3212]" strokeweight="2pt">
-            <v:textbox style="mso-next-textbox:#Rectangle 3">
+          <v:rect id="Rectangle 3" o:spid="_x0000_s1029" style="position:absolute;left:0;text-align:left;margin-left:-5.25pt;margin-top:14.5pt;width:143.2pt;height:59.3pt;z-index:251659264;visibility:visible;mso-wrap-style:square;mso-width-percent:0;mso-height-percent:0;mso-wrap-distance-left:9pt;mso-wrap-distance-top:0;mso-wrap-distance-right:9pt;mso-wrap-distance-bottom:0;mso-position-horizontal:absolute;mso-position-horizontal-relative:page;mso-position-vertical:absolute;mso-position-vertical-relative:text;mso-width-percent:0;mso-height-percent:0;mso-width-relative:margin;mso-height-relative:margin;v-text-anchor:middle" o:gfxdata="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" fillcolor="white [3212]" strokecolor="white [3212]" strokeweight="2pt">
+            <v:path arrowok="t"/>
+            <v:textbox>
               <w:txbxContent>
                 <w:p>
                   <w:pPr>
@@ -6759,7 +5797,7 @@
           <w:lang w:val="en-US" w:eastAsia="en-US"/>
         </w:rPr>
         <w:drawing>
-          <wp:inline distT="0" distB="0" distL="0" distR="0">
+          <wp:inline distT="0" distB="0" distL="0" distR="0" wp14:anchorId="26917E9D" wp14:editId="36B31C16">
             <wp:extent cx="5760720" cy="3278756"/>
             <wp:effectExtent l="0" t="0" r="30480" b="0"/>
             <wp:docPr id="2" name="Diagramme 2"/>
@@ -6997,26 +6035,17 @@
           <w:szCs w:val="28"/>
           <w:lang w:eastAsia="fr-FR"/>
         </w:rPr>
+        <w:t xml:space="preserve">Le développeur code son module puis il réalise des tests unitaires sur sa machine afin de </w:t>
+      </w:r>
+      <w:r>
+        <w:rPr>
+          <w:rFonts w:ascii="Times New Roman" w:eastAsia="Times New Roman" w:hAnsi="Times New Roman" w:cs="Times New Roman"/>
+          <w:sz w:val="28"/>
+          <w:szCs w:val="28"/>
+          <w:lang w:eastAsia="fr-FR"/>
+        </w:rPr>
         <w:lastRenderedPageBreak/>
-        <w:t xml:space="preserve">Le développeur code son module </w:t>
-      </w:r>
-      <w:r>
-        <w:rPr>
-          <w:rFonts w:ascii="Times New Roman" w:eastAsia="Times New Roman" w:hAnsi="Times New Roman" w:cs="Times New Roman"/>
-          <w:sz w:val="28"/>
-          <w:szCs w:val="28"/>
-          <w:lang w:eastAsia="fr-FR"/>
-        </w:rPr>
-        <w:t>puis il</w:t>
-      </w:r>
-      <w:r>
-        <w:rPr>
-          <w:rFonts w:ascii="Times New Roman" w:eastAsia="Times New Roman" w:hAnsi="Times New Roman" w:cs="Times New Roman"/>
-          <w:sz w:val="28"/>
-          <w:szCs w:val="28"/>
-          <w:lang w:eastAsia="fr-FR"/>
-        </w:rPr>
-        <w:t xml:space="preserve"> réalise des tests unitaires sur sa machine afin de s'assurer que tout fonctionne correctement dans son environnement. Il récupère la dernière copie du code sur le </w:t>
+        <w:t xml:space="preserve">s'assurer que tout fonctionne correctement dans son environnement. Il récupère la dernière copie du code sur le </w:t>
       </w:r>
       <w:r>
         <w:rPr>
@@ -7063,25 +6092,7 @@
           <w:szCs w:val="28"/>
           <w:lang w:eastAsia="fr-FR"/>
         </w:rPr>
-        <w:t xml:space="preserve"> pour mettre à </w:t>
-      </w:r>
-      <w:r>
-        <w:rPr>
-          <w:rFonts w:ascii="Times New Roman" w:eastAsia="Times New Roman" w:hAnsi="Times New Roman" w:cs="Times New Roman"/>
-          <w:sz w:val="28"/>
-          <w:szCs w:val="28"/>
-          <w:lang w:eastAsia="fr-FR"/>
-        </w:rPr>
-        <w:t>jour son</w:t>
-      </w:r>
-      <w:r>
-        <w:rPr>
-          <w:rFonts w:ascii="Times New Roman" w:eastAsia="Times New Roman" w:hAnsi="Times New Roman" w:cs="Times New Roman"/>
-          <w:sz w:val="28"/>
-          <w:szCs w:val="28"/>
-          <w:lang w:eastAsia="fr-FR"/>
-        </w:rPr>
-        <w:t xml:space="preserve"> code. Il fusionne son code avec le code qu'il a récupéré puis résout les conflits, teste de nouveau son code sur sa machine et apporte des corrections éventuelles. Si tout est correct, il publie alors son code via s</w:t>
+        <w:t xml:space="preserve"> pour mettre à jour son code. Il fusionne son code avec le code qu'il a récupéré puis résout les conflits, teste de nouveau son code sur sa machine et apporte des corrections éventuelles. Si tout est correct, il publie alors son code via s</w:t>
       </w:r>
       <w:r>
         <w:rPr>
@@ -7376,16 +6387,7 @@
           <w:szCs w:val="28"/>
           <w:lang w:eastAsia="fr-FR"/>
         </w:rPr>
-        <w:t>Le</w:t>
-      </w:r>
-      <w:r>
-        <w:rPr>
-          <w:rFonts w:ascii="Times New Roman" w:eastAsia="Times New Roman" w:hAnsi="Times New Roman" w:cs="Times New Roman"/>
-          <w:sz w:val="28"/>
-          <w:szCs w:val="28"/>
-          <w:lang w:eastAsia="fr-FR"/>
-        </w:rPr>
-        <w:t xml:space="preserve"> test immédiat des modifications ;</w:t>
+        <w:t>Le test immédiat des modifications ;</w:t>
       </w:r>
     </w:p>
     <w:p>
@@ -7412,16 +6414,7 @@
           <w:szCs w:val="28"/>
           <w:lang w:eastAsia="fr-FR"/>
         </w:rPr>
-        <w:t>La</w:t>
-      </w:r>
-      <w:r>
-        <w:rPr>
-          <w:rFonts w:ascii="Times New Roman" w:eastAsia="Times New Roman" w:hAnsi="Times New Roman" w:cs="Times New Roman"/>
-          <w:sz w:val="28"/>
-          <w:szCs w:val="28"/>
-          <w:lang w:eastAsia="fr-FR"/>
-        </w:rPr>
-        <w:t xml:space="preserve"> notification rapide en cas de code incompatible ou manquant ;</w:t>
+        <w:t>La notification rapide en cas de code incompatible ou manquant ;</w:t>
       </w:r>
     </w:p>
     <w:p>
@@ -7449,16 +6442,7 @@
           <w:lang w:eastAsia="fr-FR"/>
         </w:rPr>
         <w:lastRenderedPageBreak/>
-        <w:t>Les</w:t>
-      </w:r>
-      <w:r>
-        <w:rPr>
-          <w:rFonts w:ascii="Times New Roman" w:eastAsia="Times New Roman" w:hAnsi="Times New Roman" w:cs="Times New Roman"/>
-          <w:sz w:val="28"/>
-          <w:szCs w:val="28"/>
-          <w:lang w:eastAsia="fr-FR"/>
-        </w:rPr>
-        <w:t xml:space="preserve"> problèmes d'intégration sont détectés et réparés de façon continue, évitant les problèmes de dernière minute ;</w:t>
+        <w:t>Les problèmes d'intégration sont détectés et réparés de façon continue, évitant les problèmes de dernière minute ;</w:t>
       </w:r>
     </w:p>
     <w:p>
@@ -7485,16 +6469,7 @@
           <w:szCs w:val="28"/>
           <w:lang w:eastAsia="fr-FR"/>
         </w:rPr>
-        <w:t>Une</w:t>
-      </w:r>
-      <w:r>
-        <w:rPr>
-          <w:rFonts w:ascii="Times New Roman" w:eastAsia="Times New Roman" w:hAnsi="Times New Roman" w:cs="Times New Roman"/>
-          <w:sz w:val="28"/>
-          <w:szCs w:val="28"/>
-          <w:lang w:eastAsia="fr-FR"/>
-        </w:rPr>
-        <w:t xml:space="preserve"> version est toujours disponible pour un test, une démonstration ou une distribution.</w:t>
+        <w:t>Une version est toujours disponible pour un test, une démonstration ou une distribution.</w:t>
       </w:r>
     </w:p>
     <w:p>
@@ -7521,25 +6496,7 @@
           <w:szCs w:val="28"/>
           <w:lang w:eastAsia="fr-FR"/>
         </w:rPr>
-        <w:t xml:space="preserve">Cette </w:t>
-      </w:r>
-      <w:r>
-        <w:rPr>
-          <w:rFonts w:ascii="Times New Roman" w:eastAsia="Times New Roman" w:hAnsi="Times New Roman" w:cs="Times New Roman"/>
-          <w:sz w:val="28"/>
-          <w:szCs w:val="28"/>
-          <w:lang w:eastAsia="fr-FR"/>
-        </w:rPr>
-        <w:t>technique permet</w:t>
-      </w:r>
-      <w:r>
-        <w:rPr>
-          <w:rFonts w:ascii="Times New Roman" w:eastAsia="Times New Roman" w:hAnsi="Times New Roman" w:cs="Times New Roman"/>
-          <w:sz w:val="28"/>
-          <w:szCs w:val="28"/>
-          <w:lang w:eastAsia="fr-FR"/>
-        </w:rPr>
-        <w:t xml:space="preserve"> de gagner en productivité, en temps, en argent, mais aussi en qualité de code. </w:t>
+        <w:t xml:space="preserve">Cette technique permet de gagner en productivité, en temps, en argent, mais aussi en qualité de code. </w:t>
       </w:r>
     </w:p>
     <w:p>
@@ -7566,16 +6523,7 @@
           <w:szCs w:val="28"/>
           <w:lang w:eastAsia="fr-FR"/>
         </w:rPr>
-        <w:t>Cela permet</w:t>
-      </w:r>
-      <w:r>
-        <w:rPr>
-          <w:rFonts w:ascii="Times New Roman" w:eastAsia="Times New Roman" w:hAnsi="Times New Roman" w:cs="Times New Roman"/>
-          <w:sz w:val="28"/>
-          <w:szCs w:val="28"/>
-          <w:lang w:eastAsia="fr-FR"/>
-        </w:rPr>
-        <w:t xml:space="preserve"> d'avoir une bonne vision du logiciel, notamment sur les différents points forts et points faibles du code ou de l'équipe. </w:t>
+        <w:t xml:space="preserve">Cela permet d'avoir une bonne vision du logiciel, notamment sur les différents points forts et points faibles du code ou de l'équipe. </w:t>
       </w:r>
     </w:p>
     <w:p>
@@ -7874,27 +6822,7 @@
           <w:szCs w:val="28"/>
           <w:lang w:eastAsia="fr-FR"/>
         </w:rPr>
-        <w:t xml:space="preserve">Il est évident que l’intégration continue est d’une importance capitale pour une maison d’édition de logiciels. Pourtant, cette bonne pratique n’est pas d’usage dans la plupart des maisons opérant au Burundi. La cause serait l’ignorance de son </w:t>
-      </w:r>
-      <w:r>
-        <w:rPr>
-          <w:rFonts w:ascii="Times New Roman" w:eastAsia="Times New Roman" w:hAnsi="Times New Roman" w:cs="Times New Roman"/>
-          <w:bCs/>
-          <w:sz w:val="28"/>
-          <w:szCs w:val="28"/>
-          <w:lang w:eastAsia="fr-FR"/>
-        </w:rPr>
-        <w:t>existence</w:t>
-      </w:r>
-      <w:r>
-        <w:rPr>
-          <w:rFonts w:ascii="Times New Roman" w:eastAsia="Times New Roman" w:hAnsi="Times New Roman" w:cs="Times New Roman"/>
-          <w:bCs/>
-          <w:sz w:val="28"/>
-          <w:szCs w:val="28"/>
-          <w:lang w:eastAsia="fr-FR"/>
-        </w:rPr>
-        <w:t xml:space="preserve"> ou un manque de personnel capable de </w:t>
+        <w:t xml:space="preserve">Il est évident que l’intégration continue est d’une importance capitale pour une maison d’édition de logiciels. Pourtant, cette bonne pratique n’est pas d’usage dans la plupart des maisons opérant au Burundi. La cause serait l’ignorance de son existence ou un manque de personnel capable de </w:t>
       </w:r>
       <w:r>
         <w:rPr>
@@ -8020,39 +6948,15 @@
           <w:sz w:val="28"/>
           <w:szCs w:val="28"/>
         </w:rPr>
-        <w:t xml:space="preserve">ntégration </w:t>
-      </w:r>
-      <w:r>
-        <w:rPr>
-          <w:b/>
-          <w:sz w:val="28"/>
-          <w:szCs w:val="28"/>
-        </w:rPr>
-        <w:t>continue</w:t>
-      </w:r>
-      <w:r>
-        <w:rPr>
-          <w:b/>
-          <w:sz w:val="28"/>
-          <w:szCs w:val="28"/>
-        </w:rPr>
-        <w:t xml:space="preserve"> [</w:t>
-      </w:r>
-      <w:r>
-        <w:rPr>
-          <w:b/>
-          <w:sz w:val="28"/>
-          <w:szCs w:val="28"/>
-        </w:rPr>
-        <w:t>5</w:t>
-      </w:r>
-      <w:r>
-        <w:rPr>
-          <w:b/>
-          <w:sz w:val="28"/>
-          <w:szCs w:val="28"/>
-        </w:rPr>
-        <w:t>]</w:t>
+        <w:t>ntégration continue</w:t>
+      </w:r>
+      <w:r>
+        <w:rPr>
+          <w:b/>
+          <w:sz w:val="28"/>
+          <w:szCs w:val="28"/>
+        </w:rPr>
+        <w:t xml:space="preserve"> [5]</w:t>
       </w:r>
     </w:p>
     <w:p>
@@ -8070,35 +6974,7 @@
           <w:sz w:val="28"/>
           <w:szCs w:val="28"/>
         </w:rPr>
-        <w:t>En s‘</w:t>
-      </w:r>
-      <w:r>
-        <w:rPr>
-          <w:sz w:val="28"/>
-          <w:szCs w:val="28"/>
-        </w:rPr>
-        <w:t xml:space="preserve">appuyant sur le </w:t>
-      </w:r>
-      <w:r>
-        <w:rPr>
-          <w:sz w:val="28"/>
-          <w:szCs w:val="28"/>
-        </w:rPr>
-        <w:t xml:space="preserve"> schéma</w:t>
-      </w:r>
-      <w:r>
-        <w:rPr>
-          <w:sz w:val="28"/>
-          <w:szCs w:val="28"/>
-        </w:rPr>
-        <w:t xml:space="preserve"> suivant</w:t>
-      </w:r>
-      <w:r>
-        <w:rPr>
-          <w:sz w:val="28"/>
-          <w:szCs w:val="28"/>
-        </w:rPr>
-        <w:t xml:space="preserve">, voici les détails du processus d’intégration continue : </w:t>
+        <w:t xml:space="preserve">En s‘appuyant sur le  schéma suivant, voici les détails du processus d’intégration continue : </w:t>
       </w:r>
     </w:p>
     <w:p>
@@ -8117,7 +6993,7 @@
           <w:lang w:val="en-US"/>
         </w:rPr>
         <w:drawing>
-          <wp:inline distT="0" distB="0" distL="0" distR="0">
+          <wp:inline distT="0" distB="0" distL="0" distR="0" wp14:anchorId="0492B7AE" wp14:editId="0B9D3481">
             <wp:extent cx="5878283" cy="3607358"/>
             <wp:effectExtent l="0" t="0" r="8255" b="0"/>
             <wp:docPr id="1" name="Image 1"/>
@@ -8168,21 +7044,7 @@
           <w:sz w:val="28"/>
           <w:szCs w:val="28"/>
         </w:rPr>
-        <w:t>Fig2.</w:t>
-      </w:r>
-      <w:r>
-        <w:rPr>
-          <w:sz w:val="28"/>
-          <w:szCs w:val="28"/>
-        </w:rPr>
-        <w:t xml:space="preserve"> Dé</w:t>
-      </w:r>
-      <w:r>
-        <w:rPr>
-          <w:sz w:val="28"/>
-          <w:szCs w:val="28"/>
-        </w:rPr>
-        <w:t>tail d’un système d’IC</w:t>
+        <w:t>Fig2. Détail d’un système d’IC</w:t>
       </w:r>
     </w:p>
     <w:p>
@@ -8691,15 +7553,7 @@
           <w:sz w:val="28"/>
           <w:szCs w:val="28"/>
         </w:rPr>
-        <w:t> :</w:t>
-      </w:r>
-      <w:r>
-        <w:rPr>
-          <w:b/>
-          <w:sz w:val="28"/>
-          <w:szCs w:val="28"/>
-        </w:rPr>
-        <w:t xml:space="preserve"> </w:t>
+        <w:t xml:space="preserve"> : </w:t>
       </w:r>
       <w:r>
         <w:rPr>
@@ -8735,7 +7589,31 @@
           <w:sz w:val="28"/>
           <w:szCs w:val="28"/>
         </w:rPr>
-        <w:t>contrôle et gestion de version</w:t>
+        <w:t>contrôle et gestion de version (</w:t>
+      </w:r>
+      <w:r>
+        <w:rPr>
+          <w:color w:val="000000" w:themeColor="text1"/>
+          <w:sz w:val="28"/>
+          <w:szCs w:val="28"/>
+        </w:rPr>
+        <w:t>versioning</w:t>
+      </w:r>
+      <w:r>
+        <w:rPr>
+          <w:color w:val="000000" w:themeColor="text1"/>
+          <w:sz w:val="28"/>
+          <w:szCs w:val="28"/>
+        </w:rPr>
+        <w:t>)</w:t>
+      </w:r>
+      <w:r>
+        <w:rPr>
+          <w:color w:val="000000" w:themeColor="text1"/>
+          <w:sz w:val="28"/>
+          <w:szCs w:val="28"/>
+        </w:rPr>
+        <w:t>. En effet quand plusieurs personnes travaillent sur un même projet et manipulent les mêmes fichiers il est courant que certains fichiers soient manipulés en même temps par différents acteurs du projet.</w:t>
       </w:r>
       <w:r>
         <w:rPr>
@@ -8751,63 +7629,7 @@
           <w:sz w:val="28"/>
           <w:szCs w:val="28"/>
         </w:rPr>
-        <w:t>(</w:t>
-      </w:r>
-      <w:r>
-        <w:rPr>
-          <w:color w:val="000000" w:themeColor="text1"/>
-          <w:sz w:val="28"/>
-          <w:szCs w:val="28"/>
-        </w:rPr>
-        <w:t>versioning</w:t>
-      </w:r>
-      <w:r>
-        <w:rPr>
-          <w:color w:val="000000" w:themeColor="text1"/>
-          <w:sz w:val="28"/>
-          <w:szCs w:val="28"/>
-        </w:rPr>
-        <w:t>)</w:t>
-      </w:r>
-      <w:r>
-        <w:rPr>
-          <w:color w:val="000000" w:themeColor="text1"/>
-          <w:sz w:val="28"/>
-          <w:szCs w:val="28"/>
-        </w:rPr>
-        <w:t>. En effet quand plusieurs personnes travaillent sur un même projet et manipulent les mêmes fichiers il est courant que certains fichiers soient manipulés en même temps par différents acteurs du projet.</w:t>
-      </w:r>
-      <w:r>
-        <w:rPr>
-          <w:color w:val="000000" w:themeColor="text1"/>
-          <w:sz w:val="28"/>
-          <w:szCs w:val="28"/>
-        </w:rPr>
-        <w:t xml:space="preserve"> </w:t>
-      </w:r>
-      <w:r>
-        <w:rPr>
-          <w:color w:val="000000" w:themeColor="text1"/>
-          <w:sz w:val="28"/>
-          <w:szCs w:val="28"/>
-        </w:rPr>
-        <w:t xml:space="preserve">Pour éviter des conflits ou des </w:t>
-      </w:r>
-      <w:r>
-        <w:rPr>
-          <w:color w:val="000000" w:themeColor="text1"/>
-          <w:sz w:val="28"/>
-          <w:szCs w:val="28"/>
-        </w:rPr>
-        <w:t>écrasements</w:t>
-      </w:r>
-      <w:r>
-        <w:rPr>
-          <w:color w:val="000000" w:themeColor="text1"/>
-          <w:sz w:val="28"/>
-          <w:szCs w:val="28"/>
-        </w:rPr>
-        <w:t xml:space="preserve"> de fichiers à cause de ce travail collaboratif des outils de gestion version sont apparus. Ils permettent que chacun dispose sur son poste d'une version locale du projet qu'il peut modifier à souhait. Des mécanismes de mise à jour permettent de fusionner les différentes </w:t>
+        <w:t xml:space="preserve">Pour éviter des conflits ou des écrasements de fichiers à cause de ce travail collaboratif des outils de gestion version sont apparus. Ils permettent que chacun dispose sur son poste d'une version locale du projet qu'il peut modifier à souhait. Des mécanismes de mise à jour permettent de fusionner les différentes </w:t>
       </w:r>
       <w:r>
         <w:rPr>
@@ -8816,23 +7638,7 @@
           <w:szCs w:val="28"/>
         </w:rPr>
         <w:lastRenderedPageBreak/>
-        <w:t xml:space="preserve">versions de chacun en gérant les </w:t>
-      </w:r>
-      <w:r>
-        <w:rPr>
-          <w:color w:val="000000" w:themeColor="text1"/>
-          <w:sz w:val="28"/>
-          <w:szCs w:val="28"/>
-        </w:rPr>
-        <w:t>conflits. Ces</w:t>
-      </w:r>
-      <w:r>
-        <w:rPr>
-          <w:color w:val="000000" w:themeColor="text1"/>
-          <w:sz w:val="28"/>
-          <w:szCs w:val="28"/>
-        </w:rPr>
-        <w:t xml:space="preserve"> outils de versioning permettent aussi de revenir poste par poste à une version précédente quand un conflit éclate</w:t>
+        <w:t>versions de chacun en gérant les conflits. Ces outils de versioning permettent aussi de revenir poste par poste à une version précédente quand un conflit éclate</w:t>
       </w:r>
       <w:r>
         <w:t>.</w:t>
@@ -8861,35 +7667,14 @@
           <w:sz w:val="28"/>
           <w:szCs w:val="28"/>
         </w:rPr>
-        <w:t>L'une des caractéristiques des systèmes de contrôle de version est qu'ils vous permettent de créer plusieurs branches pour gérer différents flux de développement. C'est une fonctionnalité utile, voire essentielle, mais elle est souvent surutilisée et provoque des problèmes</w:t>
-      </w:r>
-      <w:r>
-        <w:rPr>
-          <w:sz w:val="28"/>
-          <w:szCs w:val="28"/>
-        </w:rPr>
-        <w:t>.</w:t>
-      </w:r>
-      <w:r>
-        <w:rPr>
-          <w:sz w:val="28"/>
-          <w:szCs w:val="28"/>
-        </w:rPr>
-        <w:t xml:space="preserve"> [</w:t>
-      </w:r>
-      <w:r>
-        <w:rPr>
-          <w:sz w:val="28"/>
-          <w:szCs w:val="28"/>
-        </w:rPr>
-        <w:t>2</w:t>
-      </w:r>
-      <w:r>
-        <w:rPr>
-          <w:sz w:val="28"/>
-          <w:szCs w:val="28"/>
-        </w:rPr>
-        <w:t>]</w:t>
+        <w:t>L'une des caractéristiques des systèmes de contrôle de version est qu'ils vous permettent de créer plusieurs branches pour gérer différents flux de développement. C'est une fonctionnalité utile, voire essentielle, mais elle est souvent surutilisée et provoque des problèmes.</w:t>
+      </w:r>
+      <w:r>
+        <w:rPr>
+          <w:sz w:val="28"/>
+          <w:szCs w:val="28"/>
+        </w:rPr>
+        <w:t xml:space="preserve"> [2]</w:t>
       </w:r>
     </w:p>
     <w:p>
@@ -8922,50 +7707,21 @@
           <w:sz w:val="28"/>
           <w:szCs w:val="28"/>
         </w:rPr>
-        <w:t> </w:t>
-      </w:r>
-      <w:r>
-        <w:rPr>
-          <w:b/>
-          <w:sz w:val="28"/>
-          <w:szCs w:val="28"/>
-        </w:rPr>
-        <w:t>:</w:t>
-      </w:r>
-      <w:r>
-        <w:rPr>
-          <w:sz w:val="28"/>
-          <w:szCs w:val="28"/>
-        </w:rPr>
-        <w:t xml:space="preserve"> Une</w:t>
-      </w:r>
-      <w:r>
-        <w:rPr>
-          <w:sz w:val="28"/>
-          <w:szCs w:val="28"/>
-        </w:rPr>
-        <w:t xml:space="preserve"> grande construction prend souvent du temps, vous ne voulez pas faire toutes ces étapes si vous avez seulement fait un petit changement. Un bon outil de construction analyse donc ce qui doit être changé dans le cadre du processus. La façon courante de procéder consiste à vérifier les dates des fichiers source et objet et à compiler uniquement si la date source est postérieure. Les dépendances deviennent alors difficiles: si un fichier d'objet change ceux qui en dépendent, il peut aussi avoir besoin d'être reconstruit. Les compilateurs peuvent gérer ce genre de chose, ou ils ne le peuvent pas. </w:t>
-      </w:r>
-      <w:r>
-        <w:rPr>
-          <w:sz w:val="28"/>
-          <w:szCs w:val="28"/>
-        </w:rPr>
-        <w:t>[</w:t>
-      </w:r>
-      <w:r>
-        <w:rPr>
-          <w:sz w:val="28"/>
-          <w:szCs w:val="28"/>
-        </w:rPr>
-        <w:t>2</w:t>
-      </w:r>
-      <w:r>
-        <w:rPr>
-          <w:sz w:val="28"/>
-          <w:szCs w:val="28"/>
-        </w:rPr>
-        <w:t>]</w:t>
+        <w:t> :</w:t>
+      </w:r>
+      <w:r>
+        <w:rPr>
+          <w:sz w:val="28"/>
+          <w:szCs w:val="28"/>
+        </w:rPr>
+        <w:t xml:space="preserve"> Une grande construction prend souvent du temps, vous ne voulez pas faire toutes ces étapes si vous avez seulement fait un petit changement. Un bon outil de construction analyse donc ce qui doit être changé dans le cadre du processus. La façon courante de procéder consiste à vérifier les dates des fichiers source et objet et à compiler uniquement si la date source est postérieure. Les dépendances deviennent alors difficiles: si un fichier d'objet change ceux qui en dépendent, il peut aussi avoir besoin d'être reconstruit. Les compilateurs peuvent gérer ce genre de chose, ou ils ne le peuvent pas. </w:t>
+      </w:r>
+      <w:r>
+        <w:rPr>
+          <w:sz w:val="28"/>
+          <w:szCs w:val="28"/>
+        </w:rPr>
+        <w:t>[2]</w:t>
       </w:r>
     </w:p>
     <w:p>
@@ -8997,15 +7753,7 @@
           <w:sz w:val="28"/>
           <w:szCs w:val="28"/>
         </w:rPr>
-        <w:t> </w:t>
-      </w:r>
-      <w:r>
-        <w:rPr>
-          <w:b/>
-          <w:sz w:val="28"/>
-          <w:szCs w:val="28"/>
-        </w:rPr>
-        <w:t>:</w:t>
+        <w:t> :</w:t>
       </w:r>
       <w:r>
         <w:rPr>
@@ -9019,14 +7767,7 @@
           <w:sz w:val="28"/>
           <w:szCs w:val="28"/>
         </w:rPr>
-        <w:t>ette</w:t>
-      </w:r>
-      <w:r>
-        <w:rPr>
-          <w:sz w:val="28"/>
-          <w:szCs w:val="28"/>
-        </w:rPr>
-        <w:t xml:space="preserve"> fonctionnalité permet de</w:t>
+        <w:t>ette fonctionnalité permet de</w:t>
       </w:r>
       <w:r>
         <w:rPr>
@@ -9110,14 +7851,7 @@
           <w:sz w:val="28"/>
           <w:szCs w:val="28"/>
         </w:rPr>
-        <w:t xml:space="preserve"> La</w:t>
-      </w:r>
-      <w:r>
-        <w:rPr>
-          <w:sz w:val="28"/>
-          <w:szCs w:val="28"/>
-        </w:rPr>
-        <w:t xml:space="preserve"> gestion des bugs, ou plus exactement des défauts, varie selon les projets. Même si l'objectif ultime avec une méthode agile est de ne pas avoir de défauts </w:t>
+        <w:t xml:space="preserve"> La gestion des bugs, ou plus exactement des défauts, varie selon les projets. Même si l'objectif ultime avec une méthode agile est de ne pas avoir de défauts </w:t>
       </w:r>
       <w:r>
         <w:rPr>
@@ -9235,39 +7969,7 @@
           <w:sz w:val="28"/>
           <w:szCs w:val="28"/>
         </w:rPr>
-        <w:t xml:space="preserve">utils de </w:t>
-      </w:r>
-      <w:r>
-        <w:rPr>
-          <w:b/>
-          <w:sz w:val="28"/>
-          <w:szCs w:val="28"/>
-        </w:rPr>
-        <w:t xml:space="preserve">contrôle </w:t>
-      </w:r>
-      <w:r>
-        <w:rPr>
-          <w:b/>
-          <w:sz w:val="28"/>
-          <w:szCs w:val="28"/>
-        </w:rPr>
-        <w:t xml:space="preserve">et </w:t>
-      </w:r>
-      <w:r>
-        <w:rPr>
-          <w:b/>
-          <w:sz w:val="28"/>
-          <w:szCs w:val="28"/>
-        </w:rPr>
-        <w:t xml:space="preserve">gestion </w:t>
-      </w:r>
-      <w:r>
-        <w:rPr>
-          <w:b/>
-          <w:sz w:val="28"/>
-          <w:szCs w:val="28"/>
-        </w:rPr>
-        <w:t xml:space="preserve">des versions </w:t>
+        <w:t xml:space="preserve">utils de contrôle et gestion des versions </w:t>
       </w:r>
     </w:p>
     <w:p>
@@ -9329,28 +8031,7 @@
           <w:sz w:val="28"/>
           <w:szCs w:val="28"/>
         </w:rPr>
-        <w:t xml:space="preserve"> logiciels de contrôle </w:t>
-      </w:r>
-      <w:r>
-        <w:rPr>
-          <w:sz w:val="28"/>
-          <w:szCs w:val="28"/>
-        </w:rPr>
-        <w:t>et gestion</w:t>
-      </w:r>
-      <w:r>
-        <w:rPr>
-          <w:sz w:val="28"/>
-          <w:szCs w:val="28"/>
-        </w:rPr>
-        <w:t xml:space="preserve">  de </w:t>
-      </w:r>
-      <w:r>
-        <w:rPr>
-          <w:sz w:val="28"/>
-          <w:szCs w:val="28"/>
-        </w:rPr>
-        <w:t>versions</w:t>
+        <w:t xml:space="preserve"> logiciels de contrôle et gestion  de versions</w:t>
       </w:r>
       <w:r>
         <w:rPr>
@@ -9409,46 +8090,23 @@
           <w:sz w:val="28"/>
           <w:szCs w:val="28"/>
         </w:rPr>
-        <w:t>,</w:t>
-      </w:r>
-      <w:r>
-        <w:rPr>
-          <w:sz w:val="28"/>
-          <w:szCs w:val="28"/>
-        </w:rPr>
-        <w:t xml:space="preserve"> </w:t>
-      </w:r>
-      <w:r>
-        <w:rPr>
-          <w:color w:val="000000" w:themeColor="text1"/>
-          <w:sz w:val="28"/>
-          <w:szCs w:val="28"/>
-        </w:rPr>
-        <w:t>dit</w:t>
-      </w:r>
-      <w:r>
-        <w:rPr>
-          <w:color w:val="000000" w:themeColor="text1"/>
-          <w:sz w:val="28"/>
-          <w:szCs w:val="28"/>
-        </w:rPr>
-        <w:t xml:space="preserve">s aussi </w:t>
-      </w:r>
-      <w:r>
-        <w:rPr>
-          <w:color w:val="000000" w:themeColor="text1"/>
-          <w:sz w:val="28"/>
-          <w:szCs w:val="28"/>
-        </w:rPr>
-        <w:t>modèle</w:t>
-      </w:r>
-      <w:r>
-        <w:rPr>
-          <w:color w:val="000000" w:themeColor="text1"/>
-          <w:sz w:val="28"/>
-          <w:szCs w:val="28"/>
-        </w:rPr>
-        <w:t xml:space="preserve">s </w:t>
+        <w:t xml:space="preserve">, </w:t>
+      </w:r>
+      <w:r>
+        <w:rPr>
+          <w:color w:val="000000" w:themeColor="text1"/>
+          <w:sz w:val="28"/>
+          <w:szCs w:val="28"/>
+        </w:rPr>
+        <w:t xml:space="preserve">dits aussi </w:t>
+      </w:r>
+      <w:r>
+        <w:rPr>
+          <w:color w:val="000000" w:themeColor="text1"/>
+          <w:sz w:val="28"/>
+          <w:szCs w:val="28"/>
+        </w:rPr>
+        <w:t xml:space="preserve">modèles </w:t>
       </w:r>
       <w:r>
         <w:rPr>
@@ -9474,47 +8132,7 @@
           <w:sz w:val="28"/>
           <w:szCs w:val="28"/>
         </w:rPr>
-        <w:t xml:space="preserve">, avec lesquels, </w:t>
-      </w:r>
-      <w:r>
-        <w:rPr>
-          <w:color w:val="000000" w:themeColor="text1"/>
-          <w:sz w:val="28"/>
-          <w:szCs w:val="28"/>
-        </w:rPr>
-        <w:t>les développeurs utili</w:t>
-      </w:r>
-      <w:r>
-        <w:rPr>
-          <w:color w:val="000000" w:themeColor="text1"/>
-          <w:sz w:val="28"/>
-          <w:szCs w:val="28"/>
-        </w:rPr>
-        <w:t xml:space="preserve">sent </w:t>
-      </w:r>
-      <w:r>
-        <w:rPr>
-          <w:color w:val="000000" w:themeColor="text1"/>
-          <w:sz w:val="28"/>
-          <w:szCs w:val="28"/>
-        </w:rPr>
-        <w:t>un référentiel</w:t>
-      </w:r>
-      <w:r>
-        <w:rPr>
-          <w:color w:val="000000" w:themeColor="text1"/>
-          <w:sz w:val="28"/>
-          <w:szCs w:val="28"/>
-        </w:rPr>
-        <w:t xml:space="preserve"> unique partagé</w:t>
-      </w:r>
-      <w:r>
-        <w:rPr>
-          <w:color w:val="000000" w:themeColor="text1"/>
-          <w:sz w:val="28"/>
-          <w:szCs w:val="28"/>
-        </w:rPr>
-        <w:t>.</w:t>
+        <w:t>, avec lesquels, les développeurs utilisent un référentiel unique partagé.</w:t>
       </w:r>
     </w:p>
     <w:p>
@@ -9582,31 +8200,15 @@
           <w:sz w:val="28"/>
           <w:szCs w:val="28"/>
         </w:rPr>
-        <w:t>G</w:t>
-      </w:r>
-      <w:r>
-        <w:rPr>
-          <w:rStyle w:val="notranslate"/>
-          <w:sz w:val="28"/>
-          <w:szCs w:val="28"/>
-        </w:rPr>
-        <w:t xml:space="preserve">ratuits sont : </w:t>
-      </w:r>
-      <w:r>
-        <w:rPr>
-          <w:color w:val="000000" w:themeColor="text1"/>
-          <w:sz w:val="28"/>
-          <w:szCs w:val="28"/>
-        </w:rPr>
-        <w:t>S</w:t>
-      </w:r>
-      <w:r>
-        <w:rPr>
-          <w:color w:val="000000" w:themeColor="text1"/>
-          <w:sz w:val="28"/>
-          <w:szCs w:val="28"/>
-        </w:rPr>
-        <w:t>ubversio</w:t>
+        <w:t xml:space="preserve">Gratuits sont : </w:t>
+      </w:r>
+      <w:r>
+        <w:rPr>
+          <w:color w:val="000000" w:themeColor="text1"/>
+          <w:sz w:val="28"/>
+          <w:szCs w:val="28"/>
+        </w:rPr>
+        <w:t>Subversio</w:t>
       </w:r>
       <w:r>
         <w:rPr>
@@ -9653,16 +8255,7 @@
           <w:sz w:val="28"/>
           <w:szCs w:val="28"/>
         </w:rPr>
-        <w:t>,</w:t>
-      </w:r>
-      <w:r>
-        <w:rPr>
-          <w:rStyle w:val="notranslate"/>
-          <w:color w:val="000000" w:themeColor="text1"/>
-          <w:sz w:val="28"/>
-          <w:szCs w:val="28"/>
-        </w:rPr>
-        <w:t xml:space="preserve"> </w:t>
+        <w:t xml:space="preserve">, </w:t>
       </w:r>
       <w:hyperlink r:id="rId24" w:tooltip="OpenCVS" w:history="1">
         <w:r>
@@ -9683,16 +8276,7 @@
           <w:sz w:val="28"/>
           <w:szCs w:val="28"/>
         </w:rPr>
-        <w:t>,</w:t>
-      </w:r>
-      <w:r>
-        <w:rPr>
-          <w:rStyle w:val="notranslate"/>
-          <w:color w:val="000000" w:themeColor="text1"/>
-          <w:sz w:val="28"/>
-          <w:szCs w:val="28"/>
-        </w:rPr>
-        <w:t xml:space="preserve"> </w:t>
+        <w:t xml:space="preserve">, </w:t>
       </w:r>
       <w:hyperlink r:id="rId25" w:tooltip="Vesta (Gestion de la configuration logicielle)" w:history="1">
         <w:r>
@@ -9899,16 +8483,7 @@
           <w:sz w:val="28"/>
           <w:szCs w:val="28"/>
         </w:rPr>
-        <w:t xml:space="preserve">, </w:t>
-      </w:r>
-      <w:r>
-        <w:rPr>
-          <w:rStyle w:val="notranslate"/>
-          <w:color w:val="000000" w:themeColor="text1"/>
-          <w:sz w:val="28"/>
-          <w:szCs w:val="28"/>
-        </w:rPr>
-        <w:t>e</w:t>
+        <w:t>, e</w:t>
       </w:r>
       <w:r>
         <w:rPr>
@@ -9970,21 +8545,7 @@
           <w:sz w:val="28"/>
           <w:szCs w:val="28"/>
         </w:rPr>
-        <w:t xml:space="preserve"> : chaque développeur travaille directement avec son propre référentiel local et </w:t>
-      </w:r>
-      <w:r>
-        <w:rPr>
-          <w:sz w:val="28"/>
-          <w:szCs w:val="28"/>
-        </w:rPr>
-        <w:t>les modifications</w:t>
-      </w:r>
-      <w:r>
-        <w:rPr>
-          <w:sz w:val="28"/>
-          <w:szCs w:val="28"/>
-        </w:rPr>
-        <w:t xml:space="preserve"> sont </w:t>
+        <w:t xml:space="preserve"> : chaque développeur travaille directement avec son propre référentiel local et les modifications sont </w:t>
       </w:r>
       <w:r>
         <w:rPr>
@@ -9992,45 +8553,14 @@
           <w:sz w:val="28"/>
           <w:szCs w:val="28"/>
         </w:rPr>
-        <w:t>partagé</w:t>
-      </w:r>
-      <w:r>
-        <w:rPr>
-          <w:color w:val="auto"/>
-          <w:sz w:val="28"/>
-          <w:szCs w:val="28"/>
-        </w:rPr>
-        <w:t>s ent</w:t>
-      </w:r>
-      <w:r>
-        <w:rPr>
-          <w:color w:val="auto"/>
-          <w:sz w:val="28"/>
-          <w:szCs w:val="28"/>
-        </w:rPr>
-        <w:t>r</w:t>
-      </w:r>
-      <w:r>
-        <w:rPr>
-          <w:color w:val="auto"/>
-          <w:sz w:val="28"/>
-          <w:szCs w:val="28"/>
-        </w:rPr>
-        <w:t xml:space="preserve">e </w:t>
-      </w:r>
-      <w:r>
-        <w:rPr>
-          <w:sz w:val="28"/>
-          <w:szCs w:val="28"/>
-        </w:rPr>
-        <w:t xml:space="preserve">les référentiels d’une étape </w:t>
-      </w:r>
-      <w:r>
-        <w:rPr>
-          <w:sz w:val="28"/>
-          <w:szCs w:val="28"/>
-        </w:rPr>
-        <w:t>distincte. On distingue ceux qui sont :</w:t>
+        <w:t xml:space="preserve">partagés entre </w:t>
+      </w:r>
+      <w:r>
+        <w:rPr>
+          <w:sz w:val="28"/>
+          <w:szCs w:val="28"/>
+        </w:rPr>
+        <w:t>les référentiels d’une étape distincte. On distingue ceux qui sont :</w:t>
       </w:r>
     </w:p>
     <w:p>
@@ -10057,17 +8587,7 @@
           <w:sz w:val="28"/>
           <w:szCs w:val="28"/>
         </w:rPr>
-        <w:t>G</w:t>
-      </w:r>
-      <w:r>
-        <w:rPr>
-          <w:rStyle w:val="mw-headline"/>
-          <w:b w:val="0"/>
-          <w:color w:val="000000" w:themeColor="text1"/>
-          <w:sz w:val="28"/>
-          <w:szCs w:val="28"/>
-        </w:rPr>
-        <w:t>ratuit</w:t>
+        <w:t>Gratuit</w:t>
       </w:r>
       <w:r>
         <w:rPr>
@@ -10110,18 +8630,7 @@
           <w:szCs w:val="28"/>
           <w:u w:val="none"/>
         </w:rPr>
-        <w:t>,</w:t>
-      </w:r>
-      <w:r>
-        <w:rPr>
-          <w:rStyle w:val="Lienhypertexte"/>
-          <w:b w:val="0"/>
-          <w:color w:val="000000" w:themeColor="text1"/>
-          <w:sz w:val="28"/>
-          <w:szCs w:val="28"/>
-          <w:u w:val="none"/>
-        </w:rPr>
-        <w:t xml:space="preserve"> </w:t>
+        <w:t xml:space="preserve">, </w:t>
       </w:r>
       <w:hyperlink r:id="rId33" w:tooltip="Mercurial (logiciel)" w:history="1">
         <w:r>
@@ -10240,17 +8749,7 @@
           <w:sz w:val="28"/>
           <w:szCs w:val="28"/>
         </w:rPr>
-        <w:t xml:space="preserve"> - décentralisé et basé sur CVS</w:t>
-      </w:r>
-      <w:r>
-        <w:rPr>
-          <w:rStyle w:val="notranslate"/>
-          <w:b w:val="0"/>
-          <w:color w:val="000000" w:themeColor="text1"/>
-          <w:sz w:val="28"/>
-          <w:szCs w:val="28"/>
-        </w:rPr>
-        <w:t xml:space="preserve">, </w:t>
+        <w:t xml:space="preserve"> - décentralisé et basé sur CVS, </w:t>
       </w:r>
       <w:hyperlink r:id="rId38" w:tooltip="GNU arch" w:history="1">
         <w:r>
@@ -10482,7 +8981,7 @@
           <w:sz w:val="28"/>
           <w:szCs w:val="28"/>
         </w:rPr>
-        <w:t>Descrip</w:t>
+        <w:t xml:space="preserve">Description de quelques-uns des outils </w:t>
       </w:r>
       <w:r>
         <w:rPr>
@@ -10493,7 +8992,7 @@
           <w:sz w:val="28"/>
           <w:szCs w:val="28"/>
         </w:rPr>
-        <w:t xml:space="preserve">tion de quelques-uns des outils </w:t>
+        <w:t>de</w:t>
       </w:r>
       <w:r>
         <w:rPr>
@@ -10504,29 +9003,7 @@
           <w:sz w:val="28"/>
           <w:szCs w:val="28"/>
         </w:rPr>
-        <w:t>de</w:t>
-      </w:r>
-      <w:r>
-        <w:rPr>
-          <w:rStyle w:val="notranslate"/>
-          <w:rFonts w:ascii="Times New Roman" w:hAnsi="Times New Roman" w:cs="Times New Roman"/>
-          <w:b/>
-          <w:color w:val="000000" w:themeColor="text1"/>
-          <w:sz w:val="28"/>
-          <w:szCs w:val="28"/>
-        </w:rPr>
-        <w:t xml:space="preserve"> </w:t>
-      </w:r>
-      <w:r>
-        <w:rPr>
-          <w:rStyle w:val="notranslate"/>
-          <w:rFonts w:ascii="Times New Roman" w:hAnsi="Times New Roman" w:cs="Times New Roman"/>
-          <w:b/>
-          <w:color w:val="000000" w:themeColor="text1"/>
-          <w:sz w:val="28"/>
-          <w:szCs w:val="28"/>
-        </w:rPr>
-        <w:t xml:space="preserve">gestion de </w:t>
+        <w:t xml:space="preserve"> gestion de </w:t>
       </w:r>
       <w:r>
         <w:rPr>
@@ -10595,7 +9072,7 @@
           <w:lang w:val="en-US" w:eastAsia="en-US"/>
         </w:rPr>
         <w:drawing>
-          <wp:inline distT="0" distB="0" distL="0" distR="0">
+          <wp:inline distT="0" distB="0" distL="0" distR="0" wp14:anchorId="08F067DB" wp14:editId="09CCE4FB">
             <wp:extent cx="6666865" cy="955675"/>
             <wp:effectExtent l="0" t="0" r="635" b="0"/>
             <wp:docPr id="16" name="Image 16" descr="Logo du logiciel collaboratif Git"/>
@@ -10662,15 +9139,7 @@
           <w:sz w:val="28"/>
           <w:szCs w:val="28"/>
         </w:rPr>
-        <w:t xml:space="preserve">Git </w:t>
-      </w:r>
-      <w:r>
-        <w:rPr>
-          <w:color w:val="000000" w:themeColor="text1"/>
-          <w:sz w:val="28"/>
-          <w:szCs w:val="28"/>
-        </w:rPr>
-        <w:t>est l’un</w:t>
+        <w:t>Git est l’un</w:t>
       </w:r>
       <w:r>
         <w:rPr>
@@ -10832,15 +9301,7 @@
           <w:sz w:val="28"/>
           <w:szCs w:val="28"/>
         </w:rPr>
-        <w:t xml:space="preserve">), un gestionnaire de tâche, un wiki, des graphiques (soumission, contribution, fréquences, …), </w:t>
-      </w:r>
-      <w:r>
-        <w:rPr>
-          <w:color w:val="000000" w:themeColor="text1"/>
-          <w:sz w:val="28"/>
-          <w:szCs w:val="28"/>
-        </w:rPr>
-        <w:t>etc.</w:t>
+        <w:t>), un gestionnaire de tâche, un wiki, des graphiques (soumission, contribution, fréquences, …), etc.</w:t>
       </w:r>
       <w:r>
         <w:rPr>
@@ -10864,15 +9325,7 @@
           <w:sz w:val="28"/>
           <w:szCs w:val="28"/>
         </w:rPr>
-        <w:t xml:space="preserve"> </w:t>
-      </w:r>
-      <w:r>
-        <w:rPr>
-          <w:color w:val="000000" w:themeColor="text1"/>
-          <w:sz w:val="28"/>
-          <w:szCs w:val="28"/>
-        </w:rPr>
-        <w:t xml:space="preserve">a </w:t>
+        <w:t xml:space="preserve"> a </w:t>
       </w:r>
       <w:r>
         <w:rPr>
@@ -10927,7 +9380,7 @@
           <w:lang w:val="en-US" w:eastAsia="en-US"/>
         </w:rPr>
         <w:drawing>
-          <wp:inline distT="0" distB="0" distL="0" distR="0">
+          <wp:inline distT="0" distB="0" distL="0" distR="0" wp14:anchorId="58F685AB" wp14:editId="0472E5F0">
             <wp:extent cx="6666865" cy="955675"/>
             <wp:effectExtent l="0" t="0" r="635" b="0"/>
             <wp:docPr id="15" name="Image 15" descr="Logo du logiciel collaboratif Mercurial SCM"/>
@@ -11195,7 +9648,7 @@
           <w:lang w:val="en-US" w:eastAsia="en-US"/>
         </w:rPr>
         <w:drawing>
-          <wp:inline distT="0" distB="0" distL="0" distR="0">
+          <wp:inline distT="0" distB="0" distL="0" distR="0" wp14:anchorId="01B09912" wp14:editId="6EECF1DF">
             <wp:extent cx="6666865" cy="955675"/>
             <wp:effectExtent l="0" t="0" r="635" b="0"/>
             <wp:docPr id="14" name="Image 14" descr="Logo du logiciel collaboratif Apache Subversion (SVN)"/>
@@ -12146,15 +10599,7 @@
           <w:sz w:val="28"/>
           <w:szCs w:val="28"/>
         </w:rPr>
-        <w:t xml:space="preserve">Outils d’exécution des </w:t>
-      </w:r>
-      <w:r>
-        <w:rPr>
-          <w:b/>
-          <w:sz w:val="28"/>
-          <w:szCs w:val="28"/>
-        </w:rPr>
-        <w:t>build</w:t>
+        <w:t>Outils d’exécution des build</w:t>
       </w:r>
       <w:r>
         <w:rPr>
@@ -12327,16 +10772,7 @@
           <w:sz w:val="28"/>
           <w:szCs w:val="28"/>
         </w:rPr>
-        <w:t>Présentation</w:t>
-      </w:r>
-      <w:r>
-        <w:rPr>
-          <w:b/>
-          <w:color w:val="1D1B11" w:themeColor="background2" w:themeShade="1A"/>
-          <w:sz w:val="28"/>
-          <w:szCs w:val="28"/>
-        </w:rPr>
-        <w:t xml:space="preserve"> de quelques</w:t>
+        <w:t>Présentation de quelques</w:t>
       </w:r>
       <w:r>
         <w:rPr>
@@ -12385,7 +10821,7 @@
           <w:lang w:val="en-US" w:eastAsia="en-US"/>
         </w:rPr>
         <w:drawing>
-          <wp:inline distT="0" distB="0" distL="0" distR="0">
+          <wp:inline distT="0" distB="0" distL="0" distR="0" wp14:anchorId="1FBFC392" wp14:editId="1ABE6DFD">
             <wp:extent cx="1812290" cy="1147445"/>
             <wp:effectExtent l="0" t="0" r="0" b="0"/>
             <wp:docPr id="10" name="Image 10" descr="Image non disponible"/>
@@ -13032,7 +11468,7 @@
           <w:lang w:val="en-US" w:eastAsia="en-US"/>
         </w:rPr>
         <w:drawing>
-          <wp:inline distT="0" distB="0" distL="0" distR="0">
+          <wp:inline distT="0" distB="0" distL="0" distR="0" wp14:anchorId="7A650CE5" wp14:editId="11AC9AAA">
             <wp:extent cx="2593340" cy="1945005"/>
             <wp:effectExtent l="0" t="0" r="0" b="0"/>
             <wp:docPr id="11" name="Image 11" descr="Image non disponible"/>
@@ -13683,27 +12119,7 @@
           <w:szCs w:val="28"/>
           <w:u w:val="single" w:color="FFFFFF" w:themeColor="background1"/>
         </w:rPr>
-        <w:t xml:space="preserve">Ne se charge que des dépendances et ne </w:t>
-      </w:r>
-      <w:r>
-        <w:rPr>
-          <w:rFonts w:ascii="Times New Roman" w:hAnsi="Times New Roman" w:cs="Times New Roman"/>
-          <w:color w:val="000000" w:themeColor="text1"/>
-          <w:sz w:val="28"/>
-          <w:szCs w:val="28"/>
-          <w:u w:val="single" w:color="FFFFFF" w:themeColor="background1"/>
-        </w:rPr>
-        <w:t>résout</w:t>
-      </w:r>
-      <w:r>
-        <w:rPr>
-          <w:rFonts w:ascii="Times New Roman" w:hAnsi="Times New Roman" w:cs="Times New Roman"/>
-          <w:color w:val="000000" w:themeColor="text1"/>
-          <w:sz w:val="28"/>
-          <w:szCs w:val="28"/>
-          <w:u w:val="single" w:color="FFFFFF" w:themeColor="background1"/>
-        </w:rPr>
-        <w:t xml:space="preserve"> </w:t>
+        <w:t xml:space="preserve">Ne se charge que des dépendances et ne résout </w:t>
       </w:r>
       <w:r>
         <w:rPr>
@@ -13836,7 +12252,7 @@
           <w:lang w:val="en-US" w:eastAsia="en-US"/>
         </w:rPr>
         <w:drawing>
-          <wp:inline distT="0" distB="0" distL="0" distR="0">
+          <wp:inline distT="0" distB="0" distL="0" distR="0" wp14:anchorId="0DBE2601" wp14:editId="52C4AD02">
             <wp:extent cx="4164965" cy="889635"/>
             <wp:effectExtent l="0" t="0" r="6985" b="5715"/>
             <wp:docPr id="13" name="Image 13" descr="Image non disponible"/>
@@ -14087,7 +12503,7 @@
           <w:lang w:val="en-US" w:eastAsia="en-US"/>
         </w:rPr>
         <w:drawing>
-          <wp:inline distT="0" distB="0" distL="0" distR="0">
+          <wp:inline distT="0" distB="0" distL="0" distR="0" wp14:anchorId="5C8F3A76" wp14:editId="7DC2ADE2">
             <wp:extent cx="4086891" cy="1689811"/>
             <wp:effectExtent l="19050" t="0" r="8859" b="0"/>
             <wp:docPr id="12" name="Image 12" descr="Image non disponible">
@@ -15428,17 +13844,7 @@
           <w:szCs w:val="28"/>
           <w:lang w:eastAsia="fr-FR"/>
         </w:rPr>
-        <w:t xml:space="preserve">Description de quelques outils d’intégration </w:t>
-      </w:r>
-      <w:r>
-        <w:rPr>
-          <w:rFonts w:ascii="Times New Roman" w:eastAsia="Times New Roman" w:hAnsi="Times New Roman" w:cs="Times New Roman"/>
-          <w:b/>
-          <w:sz w:val="28"/>
-          <w:szCs w:val="28"/>
-          <w:lang w:eastAsia="fr-FR"/>
-        </w:rPr>
-        <w:t xml:space="preserve">continue </w:t>
+        <w:t xml:space="preserve">Description de quelques outils d’intégration continue </w:t>
       </w:r>
       <w:r>
         <w:rPr>
@@ -15505,7 +13911,7 @@
           <w:lang w:val="en-US" w:eastAsia="en-US"/>
         </w:rPr>
         <w:drawing>
-          <wp:inline distT="0" distB="0" distL="0" distR="0">
+          <wp:inline distT="0" distB="0" distL="0" distR="0" wp14:anchorId="56F89AF6" wp14:editId="1A5DBECA">
             <wp:extent cx="2475865" cy="802005"/>
             <wp:effectExtent l="0" t="0" r="635" b="0"/>
             <wp:docPr id="9" name="Image 9" descr="logo jenkins">
@@ -15826,7 +14232,7 @@
           <w:lang w:val="en-US" w:eastAsia="en-US"/>
         </w:rPr>
         <w:drawing>
-          <wp:inline distT="0" distB="0" distL="0" distR="0">
+          <wp:inline distT="0" distB="0" distL="0" distR="0" wp14:anchorId="73F8F3AE" wp14:editId="30A94C7A">
             <wp:extent cx="1216025" cy="1216025"/>
             <wp:effectExtent l="0" t="0" r="3175" b="3175"/>
             <wp:docPr id="8" name="Image 8" descr="Logo TeamCity">
@@ -16211,7 +14617,7 @@
           <w:lang w:val="en-US" w:eastAsia="en-US"/>
         </w:rPr>
         <w:drawing>
-          <wp:inline distT="0" distB="0" distL="0" distR="0">
+          <wp:inline distT="0" distB="0" distL="0" distR="0" wp14:anchorId="4FE19EFC" wp14:editId="1D9D02B7">
             <wp:extent cx="1354455" cy="440055"/>
             <wp:effectExtent l="0" t="0" r="0" b="0"/>
             <wp:docPr id="7" name="Image 7" descr="https://code-maze.com/wp-content/uploads/2016/02/TravisCI-logo-gray.png">
@@ -16609,7 +15015,7 @@
           <w:lang w:val="en-US" w:eastAsia="en-US"/>
         </w:rPr>
         <w:drawing>
-          <wp:inline distT="0" distB="0" distL="0" distR="0">
+          <wp:inline distT="0" distB="0" distL="0" distR="0" wp14:anchorId="5595739B" wp14:editId="6180F047">
             <wp:extent cx="1699260" cy="758825"/>
             <wp:effectExtent l="0" t="0" r="0" b="3175"/>
             <wp:docPr id="6" name="Image 6" descr="aller logo cd">
@@ -16903,7 +15309,7 @@
           <w:lang w:val="en-US" w:eastAsia="en-US"/>
         </w:rPr>
         <w:drawing>
-          <wp:inline distT="0" distB="0" distL="0" distR="0">
+          <wp:inline distT="0" distB="0" distL="0" distR="0" wp14:anchorId="1B13DA63" wp14:editId="63ADC7BA">
             <wp:extent cx="1759585" cy="509270"/>
             <wp:effectExtent l="0" t="0" r="0" b="5080"/>
             <wp:docPr id="5" name="Image 5" descr="logo en bambou">
@@ -17173,18 +15579,7 @@
           <w:spacing w:val="-4"/>
           <w:sz w:val="28"/>
         </w:rPr>
-        <w:t>REFERENCES</w:t>
-      </w:r>
-      <w:r>
-        <w:rPr>
-          <w:rFonts w:ascii="Times New Roman" w:hAnsi="Times New Roman" w:cs="Times New Roman"/>
-          <w:b/>
-          <w:noProof/>
-          <w:color w:val="000000"/>
-          <w:spacing w:val="-4"/>
-          <w:sz w:val="28"/>
-        </w:rPr>
-        <w:t xml:space="preserve"> BIBLIOGRAPHIQUES</w:t>
+        <w:t>REFERENCES BIBLIOGRAPHIQUES</w:t>
       </w:r>
     </w:p>
     <w:p>
@@ -17484,16 +15879,7 @@
           <w:szCs w:val="28"/>
           <w:lang w:val="en-US" w:eastAsia="fr-FR"/>
         </w:rPr>
-        <w:t>Pro Git</w:t>
-      </w:r>
-      <w:r>
-        <w:rPr>
-          <w:rFonts w:ascii="Times New Roman" w:eastAsia="Times New Roman" w:hAnsi="Times New Roman" w:cs="Times New Roman"/>
-          <w:sz w:val="28"/>
-          <w:szCs w:val="28"/>
-          <w:lang w:val="en-US" w:eastAsia="fr-FR"/>
-        </w:rPr>
-        <w:t>,</w:t>
+        <w:t>Pro Git,</w:t>
       </w:r>
       <w:r>
         <w:rPr>
@@ -17804,6 +16190,10 @@
           <w:lang w:eastAsia="fr-FR"/>
         </w:rPr>
       </w:pPr>
+    </w:p>
+    <w:p>
+      <w:bookmarkStart w:id="1" w:name="_GoBack"/>
+      <w:bookmarkEnd w:id="1"/>
     </w:p>
     <w:sectPr>
       <w:type w:val="continuous"/>
@@ -25710,25 +24100,25 @@
     </dgm:pt>
   </dgm:ptLst>
   <dgm:cxnLst>
-    <dgm:cxn modelId="{63F41D93-8556-4EC5-AF8F-B297D8507DA1}" type="presOf" srcId="{358676C5-0E84-4BB2-AAB5-146D0D8ED654}" destId="{9632FBAB-6D36-4397-8168-34A436851BF8}" srcOrd="0" destOrd="0" presId="urn:microsoft.com/office/officeart/2005/8/layout/lProcess3"/>
-    <dgm:cxn modelId="{A402ECC9-4CE1-45FB-8932-9FC039CBC0EE}" type="presOf" srcId="{180D84A9-9E5F-42E6-8B3B-93EC0F4D8DDD}" destId="{C3514CCE-22B9-40C6-937F-B0DC0BD45DA9}" srcOrd="0" destOrd="0" presId="urn:microsoft.com/office/officeart/2005/8/layout/lProcess3"/>
-    <dgm:cxn modelId="{516C18F5-A653-44A7-B82F-4774222CBA4B}" type="presOf" srcId="{C4442778-F2DF-42C4-91A7-986702FC5A11}" destId="{F12F723A-4261-406D-930F-7FFE104CF489}" srcOrd="0" destOrd="0" presId="urn:microsoft.com/office/officeart/2005/8/layout/lProcess3"/>
+    <dgm:cxn modelId="{F9EE23AA-241F-4A17-AA85-72B84C889C7A}" type="presOf" srcId="{00E09CAA-CE19-40B9-8698-90A3505934B9}" destId="{3C6CED80-D6C6-453F-BBB6-B79F15CE2FD0}" srcOrd="0" destOrd="0" presId="urn:microsoft.com/office/officeart/2005/8/layout/lProcess3"/>
+    <dgm:cxn modelId="{8A1418DD-F636-44B4-9677-7E4C92FD3685}" type="presOf" srcId="{180D84A9-9E5F-42E6-8B3B-93EC0F4D8DDD}" destId="{C3514CCE-22B9-40C6-937F-B0DC0BD45DA9}" srcOrd="0" destOrd="0" presId="urn:microsoft.com/office/officeart/2005/8/layout/lProcess3"/>
+    <dgm:cxn modelId="{91A13170-D38C-447E-96EF-F66853F256F2}" type="presOf" srcId="{DF4D9D66-8945-46D3-BC3A-AA067354EFFF}" destId="{B3DE3AEB-785F-4D57-9731-D910754617F6}" srcOrd="0" destOrd="0" presId="urn:microsoft.com/office/officeart/2005/8/layout/lProcess3"/>
     <dgm:cxn modelId="{3BA41BF1-599F-4656-B5C1-6B32D9B72551}" srcId="{DF4D9D66-8945-46D3-BC3A-AA067354EFFF}" destId="{358676C5-0E84-4BB2-AAB5-146D0D8ED654}" srcOrd="2" destOrd="0" parTransId="{27839522-8E71-4874-8D2C-CB6F295BFC2B}" sibTransId="{225567E5-A3C3-4410-8433-3A39D9A1AE55}"/>
-    <dgm:cxn modelId="{D7A4B6A6-9410-44F9-A700-F0D571701665}" type="presOf" srcId="{DF4D9D66-8945-46D3-BC3A-AA067354EFFF}" destId="{B3DE3AEB-785F-4D57-9731-D910754617F6}" srcOrd="0" destOrd="0" presId="urn:microsoft.com/office/officeart/2005/8/layout/lProcess3"/>
-    <dgm:cxn modelId="{27F79F0F-2B4C-4300-8A1E-5E1139880E07}" type="presOf" srcId="{00E09CAA-CE19-40B9-8698-90A3505934B9}" destId="{3C6CED80-D6C6-453F-BBB6-B79F15CE2FD0}" srcOrd="0" destOrd="0" presId="urn:microsoft.com/office/officeart/2005/8/layout/lProcess3"/>
+    <dgm:cxn modelId="{61FBE227-0DD5-4967-B098-3F4805E0B64C}" type="presOf" srcId="{C4442778-F2DF-42C4-91A7-986702FC5A11}" destId="{F12F723A-4261-406D-930F-7FFE104CF489}" srcOrd="0" destOrd="0" presId="urn:microsoft.com/office/officeart/2005/8/layout/lProcess3"/>
     <dgm:cxn modelId="{CC40DBAB-0499-4EDC-B076-74659B20716C}" srcId="{DF4D9D66-8945-46D3-BC3A-AA067354EFFF}" destId="{180D84A9-9E5F-42E6-8B3B-93EC0F4D8DDD}" srcOrd="0" destOrd="0" parTransId="{6CD10874-1506-4917-AB7B-B2F76D9F0FB2}" sibTransId="{A2281B32-B72D-49DD-96F2-6280ACDA9428}"/>
+    <dgm:cxn modelId="{BC5F35BE-B12B-45A6-AC5A-9DCBCE9044D2}" type="presOf" srcId="{358676C5-0E84-4BB2-AAB5-146D0D8ED654}" destId="{9632FBAB-6D36-4397-8168-34A436851BF8}" srcOrd="0" destOrd="0" presId="urn:microsoft.com/office/officeart/2005/8/layout/lProcess3"/>
     <dgm:cxn modelId="{06E1BB4D-6554-45C7-A94E-71DA0B3B4D8D}" srcId="{DF4D9D66-8945-46D3-BC3A-AA067354EFFF}" destId="{C4442778-F2DF-42C4-91A7-986702FC5A11}" srcOrd="1" destOrd="0" parTransId="{477EC8D4-4658-484C-910C-DD86E7979204}" sibTransId="{4FE89BFD-FC6C-4A2E-B1E1-FC6A09A546DB}"/>
     <dgm:cxn modelId="{4F2AF687-9B35-4EB2-974B-E4F2074CF3A4}" srcId="{180D84A9-9E5F-42E6-8B3B-93EC0F4D8DDD}" destId="{00E09CAA-CE19-40B9-8698-90A3505934B9}" srcOrd="0" destOrd="0" parTransId="{ADCB1CDC-5870-4AE8-84EA-BF50AFD910D3}" sibTransId="{CA5F01FA-F426-49BF-B649-9D8976C50F22}"/>
-    <dgm:cxn modelId="{461BA639-EC51-4971-A545-F979B54EA3DA}" type="presParOf" srcId="{B3DE3AEB-785F-4D57-9731-D910754617F6}" destId="{D73F8D5A-FE75-43B7-B6C9-5314FA17BECE}" srcOrd="0" destOrd="0" presId="urn:microsoft.com/office/officeart/2005/8/layout/lProcess3"/>
-    <dgm:cxn modelId="{200C55CE-A956-44F4-BC35-7A4596639FA7}" type="presParOf" srcId="{D73F8D5A-FE75-43B7-B6C9-5314FA17BECE}" destId="{C3514CCE-22B9-40C6-937F-B0DC0BD45DA9}" srcOrd="0" destOrd="0" presId="urn:microsoft.com/office/officeart/2005/8/layout/lProcess3"/>
-    <dgm:cxn modelId="{C93C51B7-1043-4195-ACE4-E50FE81D35EE}" type="presParOf" srcId="{D73F8D5A-FE75-43B7-B6C9-5314FA17BECE}" destId="{8F9C8FAE-6906-4D2C-A261-0DEAC43BFA52}" srcOrd="1" destOrd="0" presId="urn:microsoft.com/office/officeart/2005/8/layout/lProcess3"/>
-    <dgm:cxn modelId="{21239D97-C581-4C90-B5E4-BBF9A480A93D}" type="presParOf" srcId="{D73F8D5A-FE75-43B7-B6C9-5314FA17BECE}" destId="{3C6CED80-D6C6-453F-BBB6-B79F15CE2FD0}" srcOrd="2" destOrd="0" presId="urn:microsoft.com/office/officeart/2005/8/layout/lProcess3"/>
-    <dgm:cxn modelId="{CACB74A0-3B51-4FA1-B632-FE684DD37FF7}" type="presParOf" srcId="{B3DE3AEB-785F-4D57-9731-D910754617F6}" destId="{EAAFFD09-2D7B-4F28-B957-50AC5559622D}" srcOrd="1" destOrd="0" presId="urn:microsoft.com/office/officeart/2005/8/layout/lProcess3"/>
-    <dgm:cxn modelId="{D9A159E5-B10B-4216-BCA5-2A73E94661D7}" type="presParOf" srcId="{B3DE3AEB-785F-4D57-9731-D910754617F6}" destId="{81790810-42E8-4CE6-8353-10FA2AF63CB1}" srcOrd="2" destOrd="0" presId="urn:microsoft.com/office/officeart/2005/8/layout/lProcess3"/>
-    <dgm:cxn modelId="{94D83C5E-3CF3-4B91-A101-C5E7D26B1EC5}" type="presParOf" srcId="{81790810-42E8-4CE6-8353-10FA2AF63CB1}" destId="{F12F723A-4261-406D-930F-7FFE104CF489}" srcOrd="0" destOrd="0" presId="urn:microsoft.com/office/officeart/2005/8/layout/lProcess3"/>
-    <dgm:cxn modelId="{08947A8F-0A0E-4F5E-BEB5-553E1AA181AA}" type="presParOf" srcId="{B3DE3AEB-785F-4D57-9731-D910754617F6}" destId="{2533C185-3AC7-4730-AE6E-87824DF1C7B7}" srcOrd="3" destOrd="0" presId="urn:microsoft.com/office/officeart/2005/8/layout/lProcess3"/>
-    <dgm:cxn modelId="{629D2331-19B9-4527-9C82-333E1BB485F6}" type="presParOf" srcId="{B3DE3AEB-785F-4D57-9731-D910754617F6}" destId="{31BFE4BE-03BD-499D-85D6-FAEF9EF62DF3}" srcOrd="4" destOrd="0" presId="urn:microsoft.com/office/officeart/2005/8/layout/lProcess3"/>
-    <dgm:cxn modelId="{81FEF6FE-8026-4008-81AC-9024E0AF50E8}" type="presParOf" srcId="{31BFE4BE-03BD-499D-85D6-FAEF9EF62DF3}" destId="{9632FBAB-6D36-4397-8168-34A436851BF8}" srcOrd="0" destOrd="0" presId="urn:microsoft.com/office/officeart/2005/8/layout/lProcess3"/>
+    <dgm:cxn modelId="{B392F73D-D8FE-48FB-AB50-9CBC91C39A62}" type="presParOf" srcId="{B3DE3AEB-785F-4D57-9731-D910754617F6}" destId="{D73F8D5A-FE75-43B7-B6C9-5314FA17BECE}" srcOrd="0" destOrd="0" presId="urn:microsoft.com/office/officeart/2005/8/layout/lProcess3"/>
+    <dgm:cxn modelId="{44605644-827E-40A1-AC20-FF5B9D802600}" type="presParOf" srcId="{D73F8D5A-FE75-43B7-B6C9-5314FA17BECE}" destId="{C3514CCE-22B9-40C6-937F-B0DC0BD45DA9}" srcOrd="0" destOrd="0" presId="urn:microsoft.com/office/officeart/2005/8/layout/lProcess3"/>
+    <dgm:cxn modelId="{AFD3BBEF-E4E6-4EE0-B895-58951D80D343}" type="presParOf" srcId="{D73F8D5A-FE75-43B7-B6C9-5314FA17BECE}" destId="{8F9C8FAE-6906-4D2C-A261-0DEAC43BFA52}" srcOrd="1" destOrd="0" presId="urn:microsoft.com/office/officeart/2005/8/layout/lProcess3"/>
+    <dgm:cxn modelId="{0881AF4F-5EFE-4FAF-BE31-AE9E61AC2AAF}" type="presParOf" srcId="{D73F8D5A-FE75-43B7-B6C9-5314FA17BECE}" destId="{3C6CED80-D6C6-453F-BBB6-B79F15CE2FD0}" srcOrd="2" destOrd="0" presId="urn:microsoft.com/office/officeart/2005/8/layout/lProcess3"/>
+    <dgm:cxn modelId="{E5B82AF2-D405-43F4-84A7-6A9306C8DC74}" type="presParOf" srcId="{B3DE3AEB-785F-4D57-9731-D910754617F6}" destId="{EAAFFD09-2D7B-4F28-B957-50AC5559622D}" srcOrd="1" destOrd="0" presId="urn:microsoft.com/office/officeart/2005/8/layout/lProcess3"/>
+    <dgm:cxn modelId="{F8E06C98-71DF-4BE7-BE4B-616E23F6D54D}" type="presParOf" srcId="{B3DE3AEB-785F-4D57-9731-D910754617F6}" destId="{81790810-42E8-4CE6-8353-10FA2AF63CB1}" srcOrd="2" destOrd="0" presId="urn:microsoft.com/office/officeart/2005/8/layout/lProcess3"/>
+    <dgm:cxn modelId="{A4E42639-135E-4BC6-8226-2765963760D1}" type="presParOf" srcId="{81790810-42E8-4CE6-8353-10FA2AF63CB1}" destId="{F12F723A-4261-406D-930F-7FFE104CF489}" srcOrd="0" destOrd="0" presId="urn:microsoft.com/office/officeart/2005/8/layout/lProcess3"/>
+    <dgm:cxn modelId="{BC0B0928-FDFF-420D-A940-1189FA6C6310}" type="presParOf" srcId="{B3DE3AEB-785F-4D57-9731-D910754617F6}" destId="{2533C185-3AC7-4730-AE6E-87824DF1C7B7}" srcOrd="3" destOrd="0" presId="urn:microsoft.com/office/officeart/2005/8/layout/lProcess3"/>
+    <dgm:cxn modelId="{E89A3AA2-D598-4554-9DFB-4B20428B39A1}" type="presParOf" srcId="{B3DE3AEB-785F-4D57-9731-D910754617F6}" destId="{31BFE4BE-03BD-499D-85D6-FAEF9EF62DF3}" srcOrd="4" destOrd="0" presId="urn:microsoft.com/office/officeart/2005/8/layout/lProcess3"/>
+    <dgm:cxn modelId="{7C4C23AE-6804-4326-964D-13A15D857EDD}" type="presParOf" srcId="{31BFE4BE-03BD-499D-85D6-FAEF9EF62DF3}" destId="{9632FBAB-6D36-4397-8168-34A436851BF8}" srcOrd="0" destOrd="0" presId="urn:microsoft.com/office/officeart/2005/8/layout/lProcess3"/>
   </dgm:cxnLst>
   <dgm:bg/>
   <dgm:whole/>
@@ -27715,7 +26105,7 @@
 </file>
 
 <file path=customXml/itemProps1.xml><?xml version="1.0" encoding="utf-8"?>
-<ds:datastoreItem xmlns:ds="http://schemas.openxmlformats.org/officeDocument/2006/customXml" ds:itemID="{1797D50F-BB18-4072-B7C9-E79563AA1604}">
+<ds:datastoreItem xmlns:ds="http://schemas.openxmlformats.org/officeDocument/2006/customXml" ds:itemID="{4A041703-7F84-452C-9C17-680204306D82}">
   <ds:schemaRefs>
     <ds:schemaRef ds:uri="http://schemas.openxmlformats.org/officeDocument/2006/bibliography"/>
   </ds:schemaRefs>

</xml_diff>